<commit_message>
Still working on the report
</commit_message>
<xml_diff>
--- a/Report/KoraisZullich_report.docx
+++ b/Report/KoraisZullich_report.docx
@@ -49,12 +49,42 @@
           <w:smallCaps/>
         </w:rPr>
       </w:pPr>
+      <w:proofErr w:type="spellStart"/>
       <w:r>
         <w:rPr>
           <w:smallCaps/>
         </w:rPr>
-        <w:t>Domagoj Korais and Marco Zullich</w:t>
-      </w:r>
+        <w:t>Domagoj</w:t>
+      </w:r>
+      <w:proofErr w:type="spellEnd"/>
+      <w:r>
+        <w:rPr>
+          <w:smallCaps/>
+        </w:rPr>
+        <w:t xml:space="preserve"> </w:t>
+      </w:r>
+      <w:proofErr w:type="spellStart"/>
+      <w:r>
+        <w:rPr>
+          <w:smallCaps/>
+        </w:rPr>
+        <w:t>Korais</w:t>
+      </w:r>
+      <w:proofErr w:type="spellEnd"/>
+      <w:r>
+        <w:rPr>
+          <w:smallCaps/>
+        </w:rPr>
+        <w:t xml:space="preserve"> and Marco </w:t>
+      </w:r>
+      <w:proofErr w:type="spellStart"/>
+      <w:r>
+        <w:rPr>
+          <w:smallCaps/>
+        </w:rPr>
+        <w:t>Zullich</w:t>
+      </w:r>
+      <w:proofErr w:type="spellEnd"/>
     </w:p>
     <w:p>
       <w:pPr>
@@ -69,10 +99,7 @@
         <w:pStyle w:val="Normale"/>
       </w:pPr>
       <w:r>
-        <w:t xml:space="preserve">The problem may be split into two logical </w:t>
-      </w:r>
-      <w:r>
-        <w:t>steps:</w:t>
+        <w:t>The problem may be split into two logical steps:</w:t>
       </w:r>
     </w:p>
     <w:p>
@@ -98,10 +125,7 @@
         <w:pStyle w:val="Paragrafoelenco"/>
       </w:pPr>
       <w:r>
-        <w:t>Based upon a set of pictures from the same camera depicting a common coplanar calibration pattern, compute the intrinsic and extrinsic parameters of the camera and its pose from the correspondences between 3D coordinates of the pa</w:t>
-      </w:r>
-      <w:r>
-        <w:t>ttern’s points of interest and the corresponding 2D coordinates of such points in the image reference frame.</w:t>
+        <w:t>Based upon a set of pictures from the same camera depicting a common coplanar calibration pattern, compute the intrinsic and extrinsic parameters of the camera and its pose from the correspondences between 3D coordinates of the pattern’s points of interest and the corresponding 2D coordinates of such points in the image reference frame.</w:t>
       </w:r>
     </w:p>
     <w:p>
@@ -109,7 +133,15 @@
         <w:pStyle w:val="Paragrafoelenco"/>
       </w:pPr>
       <w:r>
-        <w:t>The task is ran twice, first without, then with compensation for radial distortion.</w:t>
+        <w:t xml:space="preserve">The task is </w:t>
+      </w:r>
+      <w:proofErr w:type="gramStart"/>
+      <w:r>
+        <w:t>ran</w:t>
+      </w:r>
+      <w:proofErr w:type="gramEnd"/>
+      <w:r>
+        <w:t xml:space="preserve"> twice, first without, then with compensation for radial distortion.</w:t>
       </w:r>
     </w:p>
     <w:p>
@@ -133,10 +165,15 @@
         <w:pStyle w:val="Paragrafoelenco"/>
       </w:pPr>
       <w:r>
-        <w:t xml:space="preserve">Now that </w:t>
-      </w:r>
-      <w:r>
-        <w:t>the parameters are known, they can be used to project points and solids of arbitrary 3D coordinate into any of the previous calibration images.</w:t>
+        <w:t xml:space="preserve">Now that the parameters are known, they can be used to project points and solids of arbitrary 3D </w:t>
+      </w:r>
+      <w:proofErr w:type="gramStart"/>
+      <w:r>
+        <w:t>coordinate</w:t>
+      </w:r>
+      <w:proofErr w:type="gramEnd"/>
+      <w:r>
+        <w:t xml:space="preserve"> into any of the previous calibration images.</w:t>
       </w:r>
     </w:p>
     <w:p>
@@ -152,13 +189,15 @@
         <w:pStyle w:val="Normale"/>
       </w:pPr>
       <w:r>
-        <w:t>Task 1 (camera calibration) is carried out using Zhang’s method for homography estimation. The calibrat</w:t>
-      </w:r>
-      <w:r>
-        <w:t>ion object is a white/black 2D</w:t>
-      </w:r>
-      <w:r>
-        <w:t xml:space="preserve"> checkerboard with 35 intersections (7 columns x 5 rows) stuck on a paperback cardboard.</w:t>
+        <w:t xml:space="preserve">Task 1 (camera calibration) is carried out using Zhang’s method for </w:t>
+      </w:r>
+      <w:proofErr w:type="spellStart"/>
+      <w:r>
+        <w:t>homography</w:t>
+      </w:r>
+      <w:proofErr w:type="spellEnd"/>
+      <w:r>
+        <w:t xml:space="preserve"> estimation. The calibration object is a white/black 2D checkerboard with 35 intersections (7 columns x 5 rows) stuck on a paperback cardboard.</w:t>
       </w:r>
       <w:r>
         <w:t xml:space="preserve"> All checkers within the object are square.</w:t>
@@ -172,7 +211,21 @@
         <w:rPr>
           <w:rStyle w:val="Carpredefinitoparagrafo"/>
         </w:rPr>
-        <w:t>As far as radial distortion is concerned, after the estimation of the homography and calculation of the intrinsic (</w:t>
+        <w:t xml:space="preserve">As far as radial distortion is concerned, after the estimation of the </w:t>
+      </w:r>
+      <w:proofErr w:type="spellStart"/>
+      <w:r>
+        <w:rPr>
+          <w:rStyle w:val="Carpredefinitoparagrafo"/>
+        </w:rPr>
+        <w:t>homography</w:t>
+      </w:r>
+      <w:proofErr w:type="spellEnd"/>
+      <w:r>
+        <w:rPr>
+          <w:rStyle w:val="Carpredefinitoparagrafo"/>
+        </w:rPr>
+        <w:t xml:space="preserve"> and calculation of the intrinsic (</w:t>
       </w:r>
       <m:oMath>
         <m:r>
@@ -200,19 +253,60 @@
           <w:rPr>
             <w:rFonts w:ascii="Cambria Math" w:hAnsi="Cambria Math"/>
           </w:rPr>
-          <m:t>R</m:t>
+          <m:t>R, t</m:t>
         </m:r>
+      </m:oMath>
+      <w:r>
+        <w:rPr>
+          <w:rStyle w:val="Carpredefinitoparagrafo"/>
+          <w:rFonts w:eastAsia="Times New Roman"/>
+        </w:rPr>
+        <w:t xml:space="preserve">) </w:t>
+      </w:r>
+      <w:r>
+        <w:rPr>
+          <w:rStyle w:val="Carpredefinitoparagrafo"/>
+        </w:rPr>
+        <w:t>parameters, we estimate distortion coefficients up to the 3</w:t>
+      </w:r>
+      <w:r>
+        <w:rPr>
+          <w:rStyle w:val="Carpredefinitoparagrafo"/>
+          <w:vertAlign w:val="superscript"/>
+        </w:rPr>
+        <w:t>rd</w:t>
+      </w:r>
+      <w:r>
+        <w:rPr>
+          <w:rStyle w:val="Carpredefinitoparagrafo"/>
+        </w:rPr>
+        <w:t xml:space="preserve"> order, we compensate for it refining the 3D-2D correspondences between checkerboard intersections in real world and within the images and re-running Zhang’s procedure iteratively.</w:t>
+      </w:r>
+    </w:p>
+    <w:p>
+      <w:pPr>
+        <w:pStyle w:val="Normale"/>
+      </w:pPr>
+      <w:r>
+        <w:rPr>
+          <w:rStyle w:val="Carpredefinitoparagrafo"/>
+        </w:rPr>
+        <w:t xml:space="preserve">After </w:t>
+      </w:r>
+      <w:proofErr w:type="gramStart"/>
+      <w:r>
+        <w:rPr>
+          <w:rStyle w:val="Carpredefinitoparagrafo"/>
+        </w:rPr>
+        <w:t xml:space="preserve">obtaining </w:t>
+      </w:r>
+      <w:proofErr w:type="gramEnd"/>
+      <m:oMath>
         <m:r>
           <w:rPr>
             <w:rFonts w:ascii="Cambria Math" w:hAnsi="Cambria Math"/>
           </w:rPr>
-          <m:t xml:space="preserve">, </m:t>
-        </m:r>
-        <m:r>
-          <w:rPr>
-            <w:rFonts w:ascii="Cambria Math" w:hAnsi="Cambria Math"/>
-          </w:rPr>
-          <m:t>t</m:t>
+          <m:t>K, R, t</m:t>
         </m:r>
       </m:oMath>
       <w:r>
@@ -220,32 +314,15 @@
           <w:rStyle w:val="Carpredefinitoparagrafo"/>
           <w:rFonts w:eastAsia="Times New Roman"/>
         </w:rPr>
-        <w:t xml:space="preserve">) </w:t>
-      </w:r>
-      <w:r>
-        <w:rPr>
-          <w:rStyle w:val="Carpredefinitoparagrafo"/>
-        </w:rPr>
-        <w:t>par</w:t>
-      </w:r>
-      <w:r>
-        <w:rPr>
-          <w:rStyle w:val="Carpredefinitoparagrafo"/>
-        </w:rPr>
-        <w:t>ameters, we estimate distortion coefficients up to the 3</w:t>
-      </w:r>
-      <w:r>
-        <w:rPr>
-          <w:rStyle w:val="Carpredefinitoparagrafo"/>
-          <w:vertAlign w:val="superscript"/>
-        </w:rPr>
-        <w:t>rd</w:t>
-      </w:r>
-      <w:r>
-        <w:rPr>
-          <w:rStyle w:val="Carpredefinitoparagrafo"/>
-        </w:rPr>
-        <w:t xml:space="preserve"> order, we compensate for it refining the 3D-2D correspondences between checkerboard intersections in real world and within the images and re-running Zhang’s procedure iteratively.</w:t>
+        <w:t>, we have a rule for transforming any point within the world’s reference frame (whose origin is fixed at the upper-left intersection of the checkerboard) into the 2D coordinates of any one of our calibration pictures, and hence we can superimpose any (virtual) object of our choice to our images, thus carrying out task 2.</w:t>
+      </w:r>
+    </w:p>
+    <w:p>
+      <w:pPr>
+        <w:pStyle w:val="Titolo1"/>
+      </w:pPr>
+      <w:r>
+        <w:t>Implementation</w:t>
       </w:r>
     </w:p>
     <w:p>
@@ -253,10 +330,396 @@
         <w:pStyle w:val="Normale"/>
       </w:pPr>
       <w:r>
-        <w:rPr>
-          <w:rStyle w:val="Carpredefinitoparagrafo"/>
-        </w:rPr>
-        <w:t xml:space="preserve">After obtaining </w:t>
+        <w:t xml:space="preserve">We opted in </w:t>
+      </w:r>
+      <w:proofErr w:type="spellStart"/>
+      <w:r>
+        <w:t>favor</w:t>
+      </w:r>
+      <w:proofErr w:type="spellEnd"/>
+      <w:r>
+        <w:t xml:space="preserve"> of implement our program in Python, using mainly two libraries:</w:t>
+      </w:r>
+    </w:p>
+    <w:p>
+      <w:pPr>
+        <w:pStyle w:val="Paragrafoelenco"/>
+        <w:numPr>
+          <w:ilvl w:val="0"/>
+          <w:numId w:val="2"/>
+        </w:numPr>
+      </w:pPr>
+      <w:proofErr w:type="spellStart"/>
+      <w:r>
+        <w:t>OpenCV</w:t>
+      </w:r>
+      <w:proofErr w:type="spellEnd"/>
+    </w:p>
+    <w:p>
+      <w:pPr>
+        <w:pStyle w:val="Paragrafoelenco"/>
+        <w:numPr>
+          <w:ilvl w:val="0"/>
+          <w:numId w:val="2"/>
+        </w:numPr>
+      </w:pPr>
+      <w:proofErr w:type="spellStart"/>
+      <w:r>
+        <w:t>NumPy</w:t>
+      </w:r>
+      <w:proofErr w:type="spellEnd"/>
+    </w:p>
+    <w:p>
+      <w:pPr>
+        <w:pStyle w:val="Normale"/>
+      </w:pPr>
+      <w:r>
+        <w:t>The former in particular uses very efficient methods to quickly carry out some common computer vision and image processing tasks.</w:t>
+      </w:r>
+    </w:p>
+    <w:p>
+      <w:pPr>
+        <w:pStyle w:val="Normale"/>
+        <w:rPr>
+          <w:rStyle w:val="Carpredefinitoparagrafo"/>
+        </w:rPr>
+      </w:pPr>
+      <w:r>
+        <w:rPr>
+          <w:rStyle w:val="Carpredefinitoparagrafo"/>
+        </w:rPr>
+        <w:t>The code is contained within the folder "Scripts", which contains two Python libraries:</w:t>
+      </w:r>
+    </w:p>
+    <w:p>
+      <w:pPr>
+        <w:pStyle w:val="Normale"/>
+        <w:numPr>
+          <w:ilvl w:val="0"/>
+          <w:numId w:val="2"/>
+        </w:numPr>
+        <w:rPr>
+          <w:rStyle w:val="Carpredefinitoparagrafo"/>
+        </w:rPr>
+      </w:pPr>
+      <w:r>
+        <w:rPr>
+          <w:rStyle w:val="Carpredefinitoparagrafo"/>
+        </w:rPr>
+        <w:t xml:space="preserve">CameraCalibration.py is a library that encapsulates a number of methods constructed mainly over built-in </w:t>
+      </w:r>
+      <w:proofErr w:type="spellStart"/>
+      <w:r>
+        <w:rPr>
+          <w:rStyle w:val="Carpredefinitoparagrafo"/>
+        </w:rPr>
+        <w:t>OpenCV</w:t>
+      </w:r>
+      <w:proofErr w:type="spellEnd"/>
+      <w:r>
+        <w:rPr>
+          <w:rStyle w:val="Carpredefinitoparagrafo"/>
+        </w:rPr>
+        <w:t xml:space="preserve"> routines. It's designed to carry out task 1. Though specifically thought for this project, they can be easily </w:t>
+      </w:r>
+      <w:r>
+        <w:rPr>
+          <w:rStyle w:val="Carpredefinitoparagrafo"/>
+        </w:rPr>
+        <w:t>reproduced on similar settings.</w:t>
+      </w:r>
+    </w:p>
+    <w:p>
+      <w:pPr>
+        <w:pStyle w:val="Normale"/>
+        <w:numPr>
+          <w:ilvl w:val="0"/>
+          <w:numId w:val="2"/>
+        </w:numPr>
+        <w:rPr>
+          <w:rStyle w:val="Carpredefinitoparagrafo"/>
+        </w:rPr>
+      </w:pPr>
+      <w:proofErr w:type="gramStart"/>
+      <w:r>
+        <w:rPr>
+          <w:rStyle w:val="Carpredefinitoparagrafo"/>
+        </w:rPr>
+        <w:t>drawingHelper.py</w:t>
+      </w:r>
+      <w:proofErr w:type="gramEnd"/>
+      <w:r>
+        <w:rPr>
+          <w:rStyle w:val="Carpredefinitoparagrafo"/>
+        </w:rPr>
+        <w:t xml:space="preserve"> is a library that contains only one method (</w:t>
+      </w:r>
+      <w:proofErr w:type="spellStart"/>
+      <w:r>
+        <w:rPr>
+          <w:rStyle w:val="Carpredefinitoparagrafo"/>
+        </w:rPr>
+        <w:t>draw_solid</w:t>
+      </w:r>
+      <w:proofErr w:type="spellEnd"/>
+      <w:r>
+        <w:rPr>
+          <w:rStyle w:val="Carpredefinitoparagrafo"/>
+        </w:rPr>
+        <w:t>) and is designed for task 2.</w:t>
+      </w:r>
+    </w:p>
+    <w:p>
+      <w:pPr>
+        <w:pStyle w:val="Normale"/>
+        <w:rPr>
+          <w:rStyle w:val="Carpredefinitoparagrafo"/>
+        </w:rPr>
+      </w:pPr>
+      <w:r>
+        <w:rPr>
+          <w:rStyle w:val="Carpredefinitoparagrafo"/>
+        </w:rPr>
+        <w:lastRenderedPageBreak/>
+        <w:t xml:space="preserve">The libraries are put in display within the </w:t>
+      </w:r>
+      <w:proofErr w:type="spellStart"/>
+      <w:r>
+        <w:rPr>
+          <w:rStyle w:val="Carpredefinitoparagrafo"/>
+        </w:rPr>
+        <w:t>IPython</w:t>
+      </w:r>
+      <w:proofErr w:type="spellEnd"/>
+      <w:r>
+        <w:rPr>
+          <w:rStyle w:val="Carpredefinitoparagrafo"/>
+        </w:rPr>
+        <w:t xml:space="preserve"> </w:t>
+      </w:r>
+      <w:r>
+        <w:rPr>
+          <w:rStyle w:val="Carpredefinitoparagrafo"/>
+        </w:rPr>
+        <w:t>noteb</w:t>
+      </w:r>
+      <w:r>
+        <w:rPr>
+          <w:rStyle w:val="Carpredefinitoparagrafo"/>
+        </w:rPr>
+        <w:t>ook "KoraisZullich_proj2.ipynb", in which the actual tasks of the project are carried out.</w:t>
+      </w:r>
+    </w:p>
+    <w:p>
+      <w:pPr>
+        <w:pStyle w:val="Heading3"/>
+        <w:rPr>
+          <w:rStyle w:val="Carpredefinitoparagrafo"/>
+        </w:rPr>
+      </w:pPr>
+      <w:r>
+        <w:rPr>
+          <w:rStyle w:val="Carpredefinitoparagrafo"/>
+        </w:rPr>
+        <w:t>Code description</w:t>
+      </w:r>
+    </w:p>
+    <w:p>
+      <w:pPr>
+        <w:rPr>
+          <w:rFonts w:asciiTheme="minorHAnsi" w:hAnsiTheme="minorHAnsi" w:cstheme="minorHAnsi"/>
+        </w:rPr>
+      </w:pPr>
+      <w:r>
+        <w:t xml:space="preserve">After importing all the images within the calibration folder, we first need to </w:t>
+      </w:r>
+      <w:proofErr w:type="gramStart"/>
+      <w:r>
+        <w:t xml:space="preserve">detect </w:t>
+      </w:r>
+      <w:r>
+        <w:t xml:space="preserve"> the</w:t>
+      </w:r>
+      <w:proofErr w:type="gramEnd"/>
+      <w:r>
+        <w:t xml:space="preserve"> checkerboard inte</w:t>
+      </w:r>
+      <w:r>
+        <w:t>r</w:t>
+      </w:r>
+      <w:r>
+        <w:t>sections</w:t>
+      </w:r>
+      <w:r>
+        <w:t xml:space="preserve"> within the picture</w:t>
+      </w:r>
+      <w:r>
+        <w:t xml:space="preserve"> and define the correspondences between points in world reference frame and image reference frame</w:t>
+      </w:r>
+      <w:r>
+        <w:t xml:space="preserve">. This is done via the </w:t>
+      </w:r>
+      <w:proofErr w:type="spellStart"/>
+      <w:r>
+        <w:t>OpenCV</w:t>
+      </w:r>
+      <w:proofErr w:type="spellEnd"/>
+      <w:r>
+        <w:t xml:space="preserve"> method </w:t>
+      </w:r>
+      <w:proofErr w:type="spellStart"/>
+      <w:r>
+        <w:rPr>
+          <w:rFonts w:ascii="Courier New" w:hAnsi="Courier New" w:cs="Courier New"/>
+        </w:rPr>
+        <w:t>findChessboardCorners</w:t>
+      </w:r>
+      <w:proofErr w:type="spellEnd"/>
+      <w:r>
+        <w:t>, which returns a flag which indicates whether the specified patter was found, and a list containing the</w:t>
+      </w:r>
+      <w:r>
+        <w:t xml:space="preserve"> 2D coordinates of the intersections found within the image.</w:t>
+      </w:r>
+      <w:r>
+        <w:t xml:space="preserve"> </w:t>
+      </w:r>
+      <w:r>
+        <w:t>3D coordinates of such intersections are easily obtainable by se</w:t>
+      </w:r>
+      <w:r>
+        <w:t>t</w:t>
+      </w:r>
+      <w:r>
+        <w:t>ting the origin of the world reference frame to the upper-left corner of the checkerboard, taking the X and Y axis along the horizontal and vertical orientation of the checkerboard, such that the Z axis is perpendic</w:t>
+      </w:r>
+      <w:r>
+        <w:t>u</w:t>
+      </w:r>
+      <w:r>
+        <w:t>lar to it: so, all of the intersections have 3D coordinate equal to 0. Then, the unit of measurement is co</w:t>
+      </w:r>
+      <w:r>
+        <w:t>n</w:t>
+      </w:r>
+      <w:r>
+        <w:t xml:space="preserve">veniently fixed at the distance from one intersection and the following one along </w:t>
+      </w:r>
+      <w:r>
+        <w:t xml:space="preserve">either </w:t>
+      </w:r>
+      <w:r>
+        <w:t>the X or Y axis.</w:t>
+      </w:r>
+      <w:r>
+        <w:t xml:space="preserve"> D</w:t>
+      </w:r>
+      <w:r>
+        <w:t>o</w:t>
+      </w:r>
+      <w:r>
+        <w:t>ing so, we have computed the correspondences between 2D and 3D checkerboard intersections.</w:t>
+      </w:r>
+      <w:r>
+        <w:t xml:space="preserve"> A refin</w:t>
+      </w:r>
+      <w:r>
+        <w:t>e</w:t>
+      </w:r>
+      <w:r>
+        <w:t xml:space="preserve">ment to such correspondences is obtained by improving the location of the 2D points by means of </w:t>
+      </w:r>
+      <w:proofErr w:type="spellStart"/>
+      <w:r>
+        <w:t>OpenCV’s</w:t>
+      </w:r>
+      <w:proofErr w:type="spellEnd"/>
+      <w:r>
+        <w:t xml:space="preserve"> </w:t>
+      </w:r>
+      <w:proofErr w:type="spellStart"/>
+      <w:r>
+        <w:rPr>
+          <w:rFonts w:ascii="Courier New" w:hAnsi="Courier New" w:cs="Courier New"/>
+        </w:rPr>
+        <w:t>cornerSubPix</w:t>
+      </w:r>
+      <w:proofErr w:type="spellEnd"/>
+      <w:r>
+        <w:rPr>
+          <w:rFonts w:asciiTheme="minorHAnsi" w:hAnsiTheme="minorHAnsi" w:cstheme="minorHAnsi"/>
+        </w:rPr>
+        <w:t xml:space="preserve">, which is applicable to corner detectors such as the one used by </w:t>
+      </w:r>
+      <w:proofErr w:type="spellStart"/>
+      <w:r>
+        <w:rPr>
+          <w:rFonts w:ascii="Courier New" w:hAnsi="Courier New" w:cs="Courier New"/>
+        </w:rPr>
+        <w:t>findChes</w:t>
+      </w:r>
+      <w:r>
+        <w:rPr>
+          <w:rFonts w:ascii="Courier New" w:hAnsi="Courier New" w:cs="Courier New"/>
+        </w:rPr>
+        <w:t>s</w:t>
+      </w:r>
+      <w:r>
+        <w:rPr>
+          <w:rFonts w:ascii="Courier New" w:hAnsi="Courier New" w:cs="Courier New"/>
+        </w:rPr>
+        <w:t>boar</w:t>
+      </w:r>
+      <w:r>
+        <w:rPr>
+          <w:rFonts w:ascii="Courier New" w:hAnsi="Courier New" w:cs="Courier New"/>
+        </w:rPr>
+        <w:t>d</w:t>
+      </w:r>
+      <w:r>
+        <w:rPr>
+          <w:rFonts w:ascii="Courier New" w:hAnsi="Courier New" w:cs="Courier New"/>
+        </w:rPr>
+        <w:t>Corners</w:t>
+      </w:r>
+      <w:proofErr w:type="spellEnd"/>
+      <w:r>
+        <w:rPr>
+          <w:rFonts w:asciiTheme="minorHAnsi" w:hAnsiTheme="minorHAnsi" w:cstheme="minorHAnsi"/>
+        </w:rPr>
+        <w:t xml:space="preserve">. The method uses considerations on the gradient along the edges near the corners to rectify the location of the corners at </w:t>
+      </w:r>
+      <w:proofErr w:type="spellStart"/>
+      <w:r>
+        <w:rPr>
+          <w:rFonts w:asciiTheme="minorHAnsi" w:hAnsiTheme="minorHAnsi" w:cstheme="minorHAnsi"/>
+        </w:rPr>
+        <w:t>subpixel</w:t>
+      </w:r>
+      <w:proofErr w:type="spellEnd"/>
+      <w:r>
+        <w:rPr>
+          <w:rFonts w:asciiTheme="minorHAnsi" w:hAnsiTheme="minorHAnsi" w:cstheme="minorHAnsi"/>
+        </w:rPr>
+        <w:t xml:space="preserve"> precision.</w:t>
+      </w:r>
+    </w:p>
+    <w:p>
+      <w:pPr>
+        <w:rPr>
+          <w:rFonts w:asciiTheme="minorHAnsi" w:hAnsiTheme="minorHAnsi" w:cstheme="minorHAnsi"/>
+        </w:rPr>
+      </w:pPr>
+      <w:r>
+        <w:t xml:space="preserve">After finding the </w:t>
+      </w:r>
+      <w:proofErr w:type="spellStart"/>
+      <w:r>
+        <w:t>correspondeces</w:t>
+      </w:r>
+      <w:proofErr w:type="spellEnd"/>
+      <w:r>
+        <w:t xml:space="preserve">, the next step is to calibrate the camera, thus getting the matrix </w:t>
       </w:r>
       <m:oMath>
         <m:r>
@@ -265,273 +728,82 @@
           </w:rPr>
           <m:t>K</m:t>
         </m:r>
+      </m:oMath>
+      <w:r>
+        <w:t xml:space="preserve"> co</w:t>
+      </w:r>
+      <w:proofErr w:type="spellStart"/>
+      <w:r>
+        <w:t>n</w:t>
+      </w:r>
+      <w:r>
+        <w:t>taining</w:t>
+      </w:r>
+      <w:proofErr w:type="spellEnd"/>
+      <w:r>
+        <w:t xml:space="preserve"> the intrinsic parameters for the camera and the matrix </w:t>
+      </w:r>
+      <m:oMath>
         <m:r>
           <w:rPr>
             <w:rFonts w:ascii="Cambria Math" w:hAnsi="Cambria Math"/>
           </w:rPr>
-          <m:t xml:space="preserve">, </m:t>
-        </m:r>
-        <m:r>
-          <w:rPr>
-            <w:rFonts w:ascii="Cambria Math" w:hAnsi="Cambria Math"/>
-          </w:rPr>
-          <m:t>R</m:t>
-        </m:r>
-        <m:r>
-          <w:rPr>
-            <w:rFonts w:ascii="Cambria Math" w:hAnsi="Cambria Math"/>
-          </w:rPr>
-          <m:t xml:space="preserve">, </m:t>
-        </m:r>
-        <m:r>
-          <w:rPr>
-            <w:rFonts w:ascii="Cambria Math" w:hAnsi="Cambria Math"/>
-          </w:rPr>
-          <m:t>t</m:t>
+          <m:t>[R|t]</m:t>
         </m:r>
       </m:oMath>
       <w:r>
-        <w:rPr>
-          <w:rStyle w:val="Carpredefinitoparagrafo"/>
-          <w:rFonts w:eastAsia="Times New Roman"/>
-        </w:rPr>
-        <w:t>,</w:t>
-      </w:r>
-      <w:r>
-        <w:rPr>
-          <w:rStyle w:val="Carpredefinitoparagrafo"/>
-          <w:rFonts w:eastAsia="Times New Roman"/>
-        </w:rPr>
-        <w:t xml:space="preserve"> we have a rule for transforming any point within the world’s reference frame (whose origin is fixed at the upper-left intersection of the checkerboard) into the 2D coordinates of any one of our calibration pictures, and hence we can superimpose any (virtu</w:t>
-      </w:r>
-      <w:r>
-        <w:rPr>
-          <w:rStyle w:val="Carpredefinitoparagrafo"/>
-          <w:rFonts w:eastAsia="Times New Roman"/>
-        </w:rPr>
-        <w:t>al) object of our choice to our images, thus carrying out task 2.</w:t>
-      </w:r>
-    </w:p>
-    <w:p>
-      <w:pPr>
-        <w:pStyle w:val="Titolo1"/>
-      </w:pPr>
-      <w:r>
-        <w:t>Implementation</w:t>
-      </w:r>
-    </w:p>
-    <w:p>
-      <w:pPr>
-        <w:pStyle w:val="Normale"/>
-      </w:pPr>
-      <w:r>
-        <w:t>We opted in favor of implement our program in Python, using mainly two libraries:</w:t>
-      </w:r>
-    </w:p>
-    <w:p>
-      <w:pPr>
-        <w:pStyle w:val="Paragrafoelenco"/>
-        <w:numPr>
-          <w:ilvl w:val="0"/>
-          <w:numId w:val="2"/>
-        </w:numPr>
-      </w:pPr>
-      <w:r>
+        <w:t xml:space="preserve"> representing the rigid transformation from the world to the camera reference frame. The first matrix is unique and is obtained from the colle</w:t>
+      </w:r>
+      <w:r>
+        <w:t>c</w:t>
+      </w:r>
+      <w:r>
+        <w:t>tion of images previously imported, the transformation matrices are one for each image, since in every pi</w:t>
+      </w:r>
+      <w:r>
+        <w:t>c</w:t>
+      </w:r>
+      <w:r>
+        <w:t xml:space="preserve">ture the checkerboard is positioned differently, </w:t>
+      </w:r>
+      <w:proofErr w:type="gramStart"/>
+      <w:r>
+        <w:t>hence</w:t>
+      </w:r>
+      <w:proofErr w:type="gramEnd"/>
+      <w:r>
+        <w:t xml:space="preserve"> we need each time a different transformation from world reference frame to image reference frame. To perform the calibration we use </w:t>
+      </w:r>
+      <w:proofErr w:type="spellStart"/>
+      <w:r>
+        <w:rPr>
+          <w:rFonts w:ascii="Courier New" w:hAnsi="Courier New" w:cs="Courier New"/>
+        </w:rPr>
+        <w:t>calibrateCamera</w:t>
+      </w:r>
+      <w:proofErr w:type="spellEnd"/>
+      <w:r>
+        <w:rPr>
+          <w:rFonts w:asciiTheme="minorHAnsi" w:hAnsiTheme="minorHAnsi" w:cstheme="minorHAnsi"/>
+        </w:rPr>
+        <w:t xml:space="preserve"> from </w:t>
+      </w:r>
+      <w:proofErr w:type="spellStart"/>
+      <w:r>
+        <w:rPr>
+          <w:rFonts w:asciiTheme="minorHAnsi" w:hAnsiTheme="minorHAnsi" w:cstheme="minorHAnsi"/>
+        </w:rPr>
         <w:t>OpenCV</w:t>
       </w:r>
-    </w:p>
-    <w:p>
-      <w:pPr>
-        <w:pStyle w:val="Paragrafoelenco"/>
-        <w:numPr>
-          <w:ilvl w:val="0"/>
-          <w:numId w:val="2"/>
-        </w:numPr>
-      </w:pPr>
-      <w:r>
-        <w:t>NumPy</w:t>
-      </w:r>
-    </w:p>
-    <w:p>
-      <w:pPr>
-        <w:pStyle w:val="Normale"/>
-      </w:pPr>
-      <w:r>
-        <w:t xml:space="preserve">The former in particular uses very efficient methods to quickly carry out some </w:t>
-      </w:r>
-      <w:r>
-        <w:t>common computer vision and image processing tasks.</w:t>
-      </w:r>
-    </w:p>
-    <w:p>
-      <w:pPr>
-        <w:pStyle w:val="Normale"/>
-        <w:rPr>
-          <w:rStyle w:val="Carpredefinitoparagrafo"/>
-        </w:rPr>
-      </w:pPr>
-      <w:r>
-        <w:rPr>
-          <w:rStyle w:val="Carpredefinitoparagrafo"/>
-        </w:rPr>
-        <w:t>The code is contained within the folder "Scripts", which contains two Python libraries:</w:t>
-      </w:r>
-    </w:p>
-    <w:p>
-      <w:pPr>
-        <w:pStyle w:val="Normale"/>
-        <w:numPr>
-          <w:ilvl w:val="0"/>
-          <w:numId w:val="2"/>
-        </w:numPr>
-        <w:rPr>
-          <w:rStyle w:val="Carpredefinitoparagrafo"/>
-        </w:rPr>
-      </w:pPr>
-      <w:r>
-        <w:rPr>
-          <w:rStyle w:val="Carpredefinitoparagrafo"/>
-        </w:rPr>
-        <w:t xml:space="preserve">CameraCalibration.py is a library that encapsulates a number of methods constructed mainly over built-in OpenCV routines. It's designed to carry out task 1. Though specifically thought for this project, they can be easily </w:t>
-      </w:r>
-      <w:r>
-        <w:rPr>
-          <w:rStyle w:val="Carpredefinitoparagrafo"/>
-        </w:rPr>
-        <w:t>reproduced on similar settings.</w:t>
-      </w:r>
-    </w:p>
-    <w:p>
-      <w:pPr>
-        <w:pStyle w:val="Normale"/>
-        <w:numPr>
-          <w:ilvl w:val="0"/>
-          <w:numId w:val="2"/>
-        </w:numPr>
-        <w:rPr>
-          <w:rStyle w:val="Carpredefinitoparagrafo"/>
-        </w:rPr>
-      </w:pPr>
-      <w:r>
-        <w:rPr>
-          <w:rStyle w:val="Carpredefinitoparagrafo"/>
-        </w:rPr>
-        <w:t>drawingHelper.py is a library that contains only one method (draw_solid) and is designed for task 2.</w:t>
-      </w:r>
-    </w:p>
-    <w:p>
-      <w:pPr>
-        <w:pStyle w:val="Normale"/>
-        <w:rPr>
-          <w:rStyle w:val="Carpredefinitoparagrafo"/>
-        </w:rPr>
-      </w:pPr>
-      <w:r>
-        <w:rPr>
-          <w:rStyle w:val="Carpredefinitoparagrafo"/>
-        </w:rPr>
-        <w:lastRenderedPageBreak/>
-        <w:t>The libraries are put in display within the IPython</w:t>
-      </w:r>
-      <w:r>
-        <w:rPr>
-          <w:rStyle w:val="Carpredefinitoparagrafo"/>
-        </w:rPr>
-        <w:t xml:space="preserve"> </w:t>
-      </w:r>
-      <w:r>
-        <w:rPr>
-          <w:rStyle w:val="Carpredefinitoparagrafo"/>
-        </w:rPr>
-        <w:t>noteb</w:t>
-      </w:r>
-      <w:r>
-        <w:rPr>
-          <w:rStyle w:val="Carpredefinitoparagrafo"/>
-        </w:rPr>
-        <w:t>ook "KoraisZullich_proj2.ipynb", in which the actual tasks of the project are carried out.</w:t>
-      </w:r>
-    </w:p>
-    <w:p>
-      <w:pPr>
-        <w:pStyle w:val="Heading3"/>
-        <w:rPr>
-          <w:rStyle w:val="Carpredefinitoparagrafo"/>
-        </w:rPr>
-      </w:pPr>
-      <w:r>
-        <w:rPr>
-          <w:rStyle w:val="Carpredefinitoparagrafo"/>
-        </w:rPr>
-        <w:t>Code description</w:t>
-      </w:r>
-    </w:p>
-    <w:p>
-      <w:r>
-        <w:t xml:space="preserve">After importing all the images within the calibration folder, we first need to </w:t>
-      </w:r>
-      <w:r>
-        <w:t xml:space="preserve">detect </w:t>
-      </w:r>
-      <w:r>
-        <w:t xml:space="preserve"> the checkerboard inte</w:t>
-      </w:r>
-      <w:r>
-        <w:t>r</w:t>
-      </w:r>
-      <w:r>
-        <w:t>sections</w:t>
-      </w:r>
-      <w:r>
-        <w:t xml:space="preserve"> within the picture. This is done via the OpenCV method </w:t>
-      </w:r>
-      <w:r>
-        <w:rPr>
-          <w:rFonts w:ascii="Courier New" w:hAnsi="Courier New" w:cs="Courier New"/>
-        </w:rPr>
-        <w:t>findChessboardCorners</w:t>
-      </w:r>
-      <w:r>
-        <w:t>, which r</w:t>
-      </w:r>
-      <w:r>
-        <w:t>e</w:t>
-      </w:r>
-      <w:r>
-        <w:t>turns a flag which indicates whether the specified patter was found, and a list containing the</w:t>
-      </w:r>
-      <w:r>
-        <w:t xml:space="preserve"> 2D coord</w:t>
-      </w:r>
-      <w:r>
-        <w:t>i</w:t>
-      </w:r>
-      <w:r>
-        <w:t>nates of the intersections found within the image.</w:t>
-      </w:r>
-      <w:r>
-        <w:t xml:space="preserve"> </w:t>
-      </w:r>
-      <w:r>
-        <w:t>3D coordinates of such intersections are easily obtain</w:t>
-      </w:r>
-      <w:r>
-        <w:t>a</w:t>
-      </w:r>
-      <w:r>
-        <w:t>ble by setting the origin of the world reference frame to the upper-left corner of the checkerboard, taking the X and Y axis along the horizontal and vertical orientation of the checkerboard, such that the Z axis is perpendicular to it: so, all of the intersections have 3D coordinate equal to 0. Then, the unit of measur</w:t>
-      </w:r>
-      <w:r>
-        <w:t>e</w:t>
-      </w:r>
-      <w:r>
-        <w:t xml:space="preserve">ment is </w:t>
+      <w:proofErr w:type="spellEnd"/>
+      <w:r>
+        <w:rPr>
+          <w:rFonts w:asciiTheme="minorHAnsi" w:hAnsiTheme="minorHAnsi" w:cstheme="minorHAnsi"/>
+        </w:rPr>
+        <w:t>. The method estimates such quantities plus</w:t>
       </w:r>
       <w:bookmarkStart w:id="0" w:name="_GoBack"/>
       <w:bookmarkEnd w:id="0"/>
-      <w:r>
-        <w:t>conveniently fixed at the distance from one intersection and the following one along the X or Y axis.</w:t>
-      </w:r>
     </w:p>
     <w:p>
       <w:pPr>
@@ -592,8 +864,21 @@
       </w:tabs>
     </w:pPr>
     <w:r>
-      <w:t>D. Korais, M. Zullich</w:t>
+      <w:t xml:space="preserve">D. </w:t>
     </w:r>
+    <w:proofErr w:type="spellStart"/>
+    <w:r>
+      <w:t>Korais</w:t>
+    </w:r>
+    <w:proofErr w:type="spellEnd"/>
+    <w:r>
+      <w:t xml:space="preserve">, M. </w:t>
+    </w:r>
+    <w:proofErr w:type="spellStart"/>
+    <w:r>
+      <w:t>Zullich</w:t>
+    </w:r>
+    <w:proofErr w:type="spellEnd"/>
     <w:r>
       <w:tab/>
       <w:t xml:space="preserve"> </w:t>
@@ -1546,6 +1831,16 @@
       <w:color w:val="4F81BD" w:themeColor="accent1"/>
     </w:rPr>
   </w:style>
+  <w:style w:type="character" w:styleId="PlaceholderText">
+    <w:name w:val="Placeholder Text"/>
+    <w:basedOn w:val="DefaultParagraphFont"/>
+    <w:uiPriority w:val="99"/>
+    <w:semiHidden/>
+    <w:rsid w:val="00704AA3"/>
+    <w:rPr>
+      <w:color w:val="808080"/>
+    </w:rPr>
+  </w:style>
 </w:styles>
 </file>
 
@@ -2033,6 +2328,16 @@
       <w:b/>
       <w:bCs/>
       <w:color w:val="4F81BD" w:themeColor="accent1"/>
+    </w:rPr>
+  </w:style>
+  <w:style w:type="character" w:styleId="PlaceholderText">
+    <w:name w:val="Placeholder Text"/>
+    <w:basedOn w:val="DefaultParagraphFont"/>
+    <w:uiPriority w:val="99"/>
+    <w:semiHidden/>
+    <w:rsid w:val="00704AA3"/>
+    <w:rPr>
+      <w:color w:val="808080"/>
     </w:rPr>
   </w:style>
 </w:styles>

</xml_diff>

<commit_message>
Report: fixed typos, modified style
</commit_message>
<xml_diff>
--- a/Report/KoraisZullich_report.docx
+++ b/Report/KoraisZullich_report.docx
@@ -91,10 +91,7 @@
       </w:r>
       <w:proofErr w:type="gramEnd"/>
       <w:r>
-        <w:t xml:space="preserve"> into two logical </w:t>
-      </w:r>
-      <w:r>
-        <w:t>steps:</w:t>
+        <w:t xml:space="preserve"> into two logical steps:</w:t>
       </w:r>
     </w:p>
     <w:p>
@@ -120,10 +117,7 @@
         <w:pStyle w:val="Paragrafoelenco"/>
       </w:pPr>
       <w:r>
-        <w:t>Based upon a set of pictures from the same camera depicting a common coplanar calibration pattern, compute the intrinsic and extrinsic parameters of the camera and its pose from the correspondences between 3D coordinates of the pa</w:t>
-      </w:r>
-      <w:r>
-        <w:t>ttern’s points of interest and the corresponding 2D coordinates of such points in the image reference frame.</w:t>
+        <w:t>Based upon a set of pictures from the same camera depicting a common coplanar calibration pattern, compute the intrinsic and extrinsic parameters of the camera and its pose from the correspondences between 3D coordinates of the pattern’s points of interest and the corresponding 2D coordinates of such points in the image reference frame.</w:t>
       </w:r>
     </w:p>
     <w:p>
@@ -154,10 +148,7 @@
         <w:pStyle w:val="Paragrafoelenco"/>
       </w:pPr>
       <w:r>
-        <w:t xml:space="preserve">Now that </w:t>
-      </w:r>
-      <w:r>
-        <w:t xml:space="preserve">the parameters </w:t>
+        <w:t xml:space="preserve">Now that the parameters </w:t>
       </w:r>
       <w:proofErr w:type="gramStart"/>
       <w:r>
@@ -194,10 +185,7 @@
       </w:r>
       <w:proofErr w:type="spellEnd"/>
       <w:r>
-        <w:t xml:space="preserve"> estimation. The calibrat</w:t>
-      </w:r>
-      <w:r>
-        <w:t xml:space="preserve">ion object is a white/black 2D checkerboard with 35 intersections (7 columns x 5 rows) stuck on a paperback cardboard. All checkers within the object are square. Note that the calibration images provided during lectures </w:t>
+        <w:t xml:space="preserve"> estimation. The calibration object is a white/black 2D checkerboard with 35 intersections (7 columns x 5 rows) stuck on a paperback cardboard. All checkers within the object are square. Note that the calibration images provided during lectures </w:t>
       </w:r>
       <w:proofErr w:type="gramStart"/>
       <w:r>
@@ -205,10 +193,7 @@
       </w:r>
       <w:proofErr w:type="gramEnd"/>
       <w:r>
-        <w:t xml:space="preserve"> since the rig does not </w:t>
-      </w:r>
-      <w:r>
-        <w:t xml:space="preserve">comply with </w:t>
+        <w:t xml:space="preserve"> since the rig does not comply with </w:t>
       </w:r>
       <w:proofErr w:type="spellStart"/>
       <w:r>
@@ -253,19 +238,7 @@
           <w:rPr>
             <w:rFonts w:ascii="Cambria Math" w:hAnsi="Cambria Math"/>
           </w:rPr>
-          <m:t>R</m:t>
-        </m:r>
-        <m:r>
-          <w:rPr>
-            <w:rFonts w:ascii="Cambria Math" w:hAnsi="Cambria Math"/>
-          </w:rPr>
-          <m:t xml:space="preserve">, </m:t>
-        </m:r>
-        <m:r>
-          <w:rPr>
-            <w:rFonts w:ascii="Cambria Math" w:hAnsi="Cambria Math"/>
-          </w:rPr>
-          <m:t>t</m:t>
+          <m:t>R, t</m:t>
         </m:r>
       </m:oMath>
       <w:r>
@@ -275,10 +248,7 @@
         <w:t xml:space="preserve">) </w:t>
       </w:r>
       <w:r>
-        <w:t>parameters, we estimate di</w:t>
-      </w:r>
-      <w:r>
-        <w:t>stortion coefficients using the radial model up to the 3</w:t>
+        <w:t>parameters, we estimate distortion coefficients using the radial model up to the 3</w:t>
       </w:r>
       <w:r>
         <w:rPr>
@@ -304,50 +274,14 @@
           <w:rPr>
             <w:rFonts w:ascii="Cambria Math" w:hAnsi="Cambria Math"/>
           </w:rPr>
-          <m:t>K</m:t>
-        </m:r>
-        <m:r>
-          <w:rPr>
-            <w:rFonts w:ascii="Cambria Math" w:hAnsi="Cambria Math"/>
-          </w:rPr>
-          <m:t xml:space="preserve">, </m:t>
-        </m:r>
-        <m:r>
-          <w:rPr>
-            <w:rFonts w:ascii="Cambria Math" w:hAnsi="Cambria Math"/>
-          </w:rPr>
-          <m:t>R</m:t>
-        </m:r>
-        <m:r>
-          <w:rPr>
-            <w:rFonts w:ascii="Cambria Math" w:hAnsi="Cambria Math"/>
-          </w:rPr>
-          <m:t xml:space="preserve">, </m:t>
-        </m:r>
-        <m:r>
-          <w:rPr>
-            <w:rFonts w:ascii="Cambria Math" w:hAnsi="Cambria Math"/>
-          </w:rPr>
-          <m:t>t</m:t>
+          <m:t>K, R, t</m:t>
         </m:r>
       </m:oMath>
       <w:r>
         <w:rPr>
           <w:rFonts w:eastAsia="Times New Roman"/>
         </w:rPr>
-        <w:t>,</w:t>
-      </w:r>
-      <w:r>
-        <w:rPr>
-          <w:rFonts w:eastAsia="Times New Roman"/>
-        </w:rPr>
-        <w:t xml:space="preserve"> we have a rule for transforming any point within the world’s reference frame (whose origin is fixed at the upper-left intersection of the checkerboard) into the 2D coordinates of any one of our calibration pictures, and hence we can superimpose any (virtu</w:t>
-      </w:r>
-      <w:r>
-        <w:rPr>
-          <w:rFonts w:eastAsia="Times New Roman"/>
-        </w:rPr>
-        <w:t>al) object of our choice to our images, thus carrying out task 2.</w:t>
+        <w:t>, we have a rule for transforming any point within the world’s reference frame (whose origin is fixed at the upper-left intersection of the checkerboard) into the 2D coordinates of any one of our calibration pictures, and hence we can superimpose any (virtual) object of our choice to our images, thus carrying out task 2.</w:t>
       </w:r>
     </w:p>
     <w:p>
@@ -369,6 +303,9 @@
       <w:proofErr w:type="spellEnd"/>
       <w:r>
         <w:t xml:space="preserve"> of implement our program in Python</w:t>
+      </w:r>
+      <w:r>
+        <w:t xml:space="preserve"> 3</w:t>
       </w:r>
       <w:r>
         <w:t>, using mainly two libraries:</w:t>
@@ -384,6 +321,7 @@
       </w:pPr>
       <w:proofErr w:type="spellStart"/>
       <w:r>
+        <w:lastRenderedPageBreak/>
         <w:t>OpenCV</w:t>
       </w:r>
       <w:proofErr w:type="spellEnd"/>
@@ -415,10 +353,7 @@
       </w:r>
       <w:proofErr w:type="gramEnd"/>
       <w:r>
-        <w:t xml:space="preserve"> out some </w:t>
-      </w:r>
-      <w:r>
-        <w:t>common computer vision and image processing tasks.</w:t>
+        <w:t xml:space="preserve"> out some common computer vision and image processing tasks.</w:t>
       </w:r>
     </w:p>
     <w:p>
@@ -434,7 +369,6 @@
         </w:numPr>
       </w:pPr>
       <w:r>
-        <w:lastRenderedPageBreak/>
         <w:t xml:space="preserve">CameraCalibration.py is a library that encapsulates a number of methods constructed mainly over built-in </w:t>
       </w:r>
       <w:proofErr w:type="spellStart"/>
@@ -443,10 +377,7 @@
       </w:r>
       <w:proofErr w:type="spellEnd"/>
       <w:r>
-        <w:t xml:space="preserve"> routi</w:t>
-      </w:r>
-      <w:r>
-        <w:t xml:space="preserve">nes. </w:t>
+        <w:t xml:space="preserve"> routines. </w:t>
       </w:r>
       <w:proofErr w:type="gramStart"/>
       <w:r>
@@ -495,14 +426,14 @@
       </w:r>
       <w:proofErr w:type="gramStart"/>
       <w:r>
-        <w:t xml:space="preserve">are </w:t>
-      </w:r>
-      <w:r>
-        <w:t>put</w:t>
+        <w:t>are put</w:t>
       </w:r>
       <w:proofErr w:type="gramEnd"/>
       <w:r>
-        <w:t xml:space="preserve"> in display within the </w:t>
+        <w:t xml:space="preserve"> in displ</w:t>
+      </w:r>
+      <w:r>
+        <w:t xml:space="preserve">ay within the </w:t>
       </w:r>
       <w:proofErr w:type="spellStart"/>
       <w:r>
@@ -510,15 +441,24 @@
       </w:r>
       <w:proofErr w:type="spellEnd"/>
       <w:r>
-        <w:t xml:space="preserve"> notebook "</w:t>
+        <w:t xml:space="preserve"> notebook </w:t>
       </w:r>
       <w:proofErr w:type="spellStart"/>
       <w:r>
-        <w:t>FinalCalibration.ipynb</w:t>
+        <w:rPr>
+          <w:rFonts w:ascii="Courier New" w:hAnsi="Courier New" w:cs="Courier New"/>
+        </w:rPr>
+        <w:t>F</w:t>
+      </w:r>
+      <w:r>
+        <w:rPr>
+          <w:rFonts w:ascii="Courier New" w:hAnsi="Courier New" w:cs="Courier New"/>
+        </w:rPr>
+        <w:t>inalCalibration.ipynb</w:t>
       </w:r>
       <w:proofErr w:type="spellEnd"/>
       <w:r>
-        <w:t>", in which the actual tasks of the project are carried out.</w:t>
+        <w:t>, in which the actual tasks of the project are carried out.</w:t>
       </w:r>
     </w:p>
     <w:p>
@@ -531,114 +471,85 @@
     </w:p>
     <w:p>
       <w:r>
-        <w:t xml:space="preserve">After importing all the images within the calibration folder, we first need to </w:t>
+        <w:t xml:space="preserve">After importing all the images within the calibration folder, we first need to detect the checkerboard intersections within the picture and define the correspondences between points in world reference frame and image reference frame. This </w:t>
       </w:r>
       <w:proofErr w:type="gramStart"/>
       <w:r>
-        <w:t>detect  the</w:t>
+        <w:t>is done</w:t>
       </w:r>
       <w:proofErr w:type="gramEnd"/>
       <w:r>
-        <w:t xml:space="preserve"> checkerboard intersec</w:t>
-      </w:r>
-      <w:r>
-        <w:t xml:space="preserve">tions within the picture and define the correspondences between points in world reference frame and image reference frame. This </w:t>
+        <w:t xml:space="preserve"> via the </w:t>
+      </w:r>
+      <w:proofErr w:type="spellStart"/>
+      <w:r>
+        <w:t>OpenCV</w:t>
+      </w:r>
+      <w:proofErr w:type="spellEnd"/>
+      <w:r>
+        <w:t xml:space="preserve"> method </w:t>
+      </w:r>
+      <w:proofErr w:type="spellStart"/>
+      <w:r>
+        <w:rPr>
+          <w:rFonts w:ascii="Courier New" w:hAnsi="Courier New" w:cs="Courier New"/>
+        </w:rPr>
+        <w:t>findChessboardCorners</w:t>
+      </w:r>
+      <w:proofErr w:type="spellEnd"/>
+      <w:r>
+        <w:t xml:space="preserve">, which returns a flag indicating whether the specified patter was found, and a list containing the 2D coordinates of the intersections found within the image. 3D coordinates of such intersections are easily obtainable by setting the origin of the world reference frame to the upper-left corner of the checkerboard, taking the X and Y axis along the horizontal and vertical orientation of the checkerboard, such that the Z axis is perpendicular to it: so, all of the intersections have Z equal to 0. Then, the unit of measurement is conveniently fixed at the distance from one intersection and the following one along either the X or </w:t>
       </w:r>
       <w:proofErr w:type="gramStart"/>
       <w:r>
-        <w:t>is done</w:t>
+        <w:t>Y axis</w:t>
       </w:r>
       <w:proofErr w:type="gramEnd"/>
       <w:r>
-        <w:t xml:space="preserve"> via the </w:t>
+        <w:t xml:space="preserve">. Doing so, we have computed the correspondences between 2D and 3D checkerboard intersections. A refinement to such correspondences is obtained by improving the location of the 2D points by means of </w:t>
       </w:r>
       <w:proofErr w:type="spellStart"/>
       <w:r>
-        <w:t>OpenCV</w:t>
+        <w:t>OpenCV’s</w:t>
       </w:r>
       <w:proofErr w:type="spellEnd"/>
       <w:r>
-        <w:t xml:space="preserve"> method </w:t>
+        <w:t xml:space="preserve"> </w:t>
       </w:r>
       <w:proofErr w:type="spellStart"/>
       <w:r>
         <w:rPr>
           <w:rFonts w:ascii="Courier New" w:hAnsi="Courier New" w:cs="Courier New"/>
         </w:rPr>
+        <w:t>cornerSubPix</w:t>
+      </w:r>
+      <w:proofErr w:type="spellEnd"/>
+      <w:r>
+        <w:rPr>
+          <w:rFonts w:cs="Calibri"/>
+        </w:rPr>
+        <w:t xml:space="preserve">, which is applicable to corner detectors such as the one used by </w:t>
+      </w:r>
+      <w:proofErr w:type="spellStart"/>
+      <w:r>
+        <w:rPr>
+          <w:rFonts w:ascii="Courier New" w:hAnsi="Courier New" w:cs="Courier New"/>
+        </w:rPr>
         <w:t>findChessboardCorners</w:t>
       </w:r>
       <w:proofErr w:type="spellEnd"/>
       <w:r>
-        <w:t>, which returns a flag indicating whether the specified patter was found, and</w:t>
-      </w:r>
-      <w:r>
-        <w:t xml:space="preserve"> a list containing the 2D coordinates of the intersections found within the image. 3D coordinates of such intersections are easily obtainable by setting the origin of the world reference frame to the upper-left corner of the checkerboard, taking the X and </w:t>
-      </w:r>
-      <w:r>
-        <w:t>Y axis along the horizontal and vertical orientation of the checkerboard, such that the Z axis is perpendicular to it: so, all of the intersections have Z equal to 0. Then, the unit of measurement is conveniently fixed at the distance from one intersection</w:t>
-      </w:r>
-      <w:r>
-        <w:t xml:space="preserve"> and the following one along either the X or </w:t>
+        <w:rPr>
+          <w:rFonts w:cs="Calibri"/>
+        </w:rPr>
+        <w:t xml:space="preserve">. The method makes considerations on the gradient along the edges near the corners to rectify the location of the corners at subpixel precision. </w:t>
       </w:r>
       <w:proofErr w:type="gramStart"/>
       <w:r>
-        <w:t>Y axis</w:t>
-      </w:r>
-      <w:proofErr w:type="gramEnd"/>
-      <w:r>
-        <w:t xml:space="preserve">. Doing so, we have computed the correspondences between 2D and 3D checkerboard intersections. A refinement to such correspondences is obtained by improving the location of the 2D points by means of </w:t>
-      </w:r>
-      <w:proofErr w:type="spellStart"/>
-      <w:r>
-        <w:t>OpenCV</w:t>
-      </w:r>
-      <w:r>
-        <w:t>’s</w:t>
-      </w:r>
-      <w:proofErr w:type="spellEnd"/>
-      <w:r>
-        <w:t xml:space="preserve"> </w:t>
-      </w:r>
-      <w:proofErr w:type="spellStart"/>
-      <w:r>
-        <w:rPr>
-          <w:rFonts w:ascii="Courier New" w:hAnsi="Courier New" w:cs="Courier New"/>
-        </w:rPr>
-        <w:t>cornerSubPix</w:t>
-      </w:r>
-      <w:proofErr w:type="spellEnd"/>
-      <w:r>
-        <w:rPr>
-          <w:rFonts w:cs="Calibri"/>
-        </w:rPr>
-        <w:t xml:space="preserve">, which is applicable to corner detectors such as the one used by </w:t>
-      </w:r>
-      <w:proofErr w:type="spellStart"/>
-      <w:r>
-        <w:rPr>
-          <w:rFonts w:ascii="Courier New" w:hAnsi="Courier New" w:cs="Courier New"/>
-        </w:rPr>
-        <w:t>findChessboardCorners</w:t>
-      </w:r>
-      <w:proofErr w:type="spellEnd"/>
-      <w:r>
-        <w:rPr>
-          <w:rFonts w:cs="Calibri"/>
-        </w:rPr>
-        <w:t xml:space="preserve">. The method makes considerations on the gradient along the edges near the corners to rectify the location of the corners at subpixel precision. </w:t>
-      </w:r>
-      <w:proofErr w:type="gramStart"/>
-      <w:r>
-        <w:rPr>
-          <w:rFonts w:cs="Calibri"/>
-        </w:rPr>
-        <w:t>To visual</w:t>
-      </w:r>
-      <w:r>
-        <w:rPr>
-          <w:rFonts w:cs="Calibri"/>
-        </w:rPr>
-        <w:t>ly check</w:t>
+        <w:rPr>
+          <w:rFonts w:cs="Calibri"/>
+        </w:rPr>
+        <w:t>To visually check</w:t>
       </w:r>
       <w:proofErr w:type="gramEnd"/>
       <w:r>
@@ -675,53 +586,18 @@
         </m:r>
       </m:oMath>
       <w:r>
-        <w:t>containing</w:t>
-      </w:r>
-      <w:r>
-        <w:t xml:space="preserve"> the intrinsic parameters for the camera and the matrix </w:t>
+        <w:t xml:space="preserve">containing the intrinsic parameters for the camera and the matrix </w:t>
       </w:r>
       <m:oMath>
         <m:r>
           <w:rPr>
             <w:rFonts w:ascii="Cambria Math" w:hAnsi="Cambria Math"/>
           </w:rPr>
-          <m:t>[</m:t>
-        </m:r>
-        <m:r>
-          <w:rPr>
-            <w:rFonts w:ascii="Cambria Math" w:hAnsi="Cambria Math"/>
-          </w:rPr>
-          <m:t>R</m:t>
-        </m:r>
-        <m:r>
-          <w:rPr>
-            <w:rFonts w:ascii="Cambria Math" w:hAnsi="Cambria Math"/>
-          </w:rPr>
-          <m:t>|</m:t>
-        </m:r>
-        <m:r>
-          <w:rPr>
-            <w:rFonts w:ascii="Cambria Math" w:hAnsi="Cambria Math"/>
-          </w:rPr>
-          <m:t>t</m:t>
-        </m:r>
-        <m:r>
-          <w:rPr>
-            <w:rFonts w:ascii="Cambria Math" w:hAnsi="Cambria Math"/>
-          </w:rPr>
-          <m:t>]</m:t>
+          <m:t>[R|t]</m:t>
         </m:r>
       </m:oMath>
       <w:r>
-        <w:t>representing the rigid transformation from the world to the camera reference frame. The first matrix is unique and is obtained from the collection of images previously imported, the transformation mat</w:t>
-      </w:r>
-      <w:proofErr w:type="spellStart"/>
-      <w:r>
-        <w:t>rices</w:t>
-      </w:r>
-      <w:proofErr w:type="spellEnd"/>
-      <w:r>
-        <w:t xml:space="preserve"> are one for each image, since in every picture the checkerboard is positioned differently, </w:t>
+        <w:t xml:space="preserve">representing the rigid transformation from the world to the camera reference frame. The first matrix is unique and is obtained from the collection of images previously imported, the transformation matrices are one for each image, since in every picture the checkerboard is positioned differently, </w:t>
       </w:r>
       <w:proofErr w:type="gramStart"/>
       <w:r>
@@ -909,13 +785,8 @@
         <w:rPr>
           <w:rFonts w:cs="Calibri"/>
         </w:rPr>
-        <w:t>In additio</w:t>
-      </w:r>
-      <w:r>
-        <w:rPr>
-          <w:rFonts w:cs="Calibri"/>
-        </w:rPr>
-        <w:t xml:space="preserve">n to all of those quantities, the method returns also an estimate for </w:t>
+        <w:lastRenderedPageBreak/>
+        <w:t xml:space="preserve">In addition to all of those quantities, the method returns also an estimate for </w:t>
       </w:r>
       <w:proofErr w:type="spellStart"/>
       <w:r>
@@ -943,13 +814,7 @@
         <w:rPr>
           <w:rFonts w:cs="Calibri"/>
         </w:rPr>
-        <w:t xml:space="preserve"> error for the whole set of calibration ima</w:t>
-      </w:r>
-      <w:r>
-        <w:rPr>
-          <w:rFonts w:cs="Calibri"/>
-        </w:rPr>
-        <w:t xml:space="preserve">ges is returned, though different from the one defined during lectures:, with </w:t>
+        <w:t xml:space="preserve"> error for the whole set of calibration images is returned, though different from the one defined during lectures:, with </w:t>
       </w:r>
       <m:oMath>
         <m:sSubSup>
@@ -973,19 +838,7 @@
               <w:rPr>
                 <w:rFonts w:ascii="Cambria Math" w:hAnsi="Cambria Math"/>
               </w:rPr>
-              <m:t>(</m:t>
-            </m:r>
-            <m:r>
-              <w:rPr>
-                <w:rFonts w:ascii="Cambria Math" w:hAnsi="Cambria Math"/>
-              </w:rPr>
-              <m:t>j</m:t>
-            </m:r>
-            <m:r>
-              <w:rPr>
-                <w:rFonts w:ascii="Cambria Math" w:hAnsi="Cambria Math"/>
-              </w:rPr>
-              <m:t>)</m:t>
+              <m:t>(j)</m:t>
             </m:r>
           </m:sub>
           <m:sup>
@@ -1009,19 +862,7 @@
           <w:rPr>
             <w:rFonts w:ascii="Cambria Math" w:hAnsi="Cambria Math"/>
           </w:rPr>
-          <m:t>[</m:t>
-        </m:r>
-        <m:r>
-          <w:rPr>
-            <w:rFonts w:ascii="Cambria Math" w:hAnsi="Cambria Math"/>
-          </w:rPr>
-          <m:t>n</m:t>
-        </m:r>
-        <m:r>
-          <w:rPr>
-            <w:rFonts w:ascii="Cambria Math" w:hAnsi="Cambria Math"/>
-          </w:rPr>
-          <m:t>×2]</m:t>
+          <m:t>[n×2]</m:t>
         </m:r>
       </m:oMath>
       <w:r>
@@ -1080,19 +921,7 @@
               <w:rPr>
                 <w:rFonts w:ascii="Cambria Math" w:hAnsi="Cambria Math"/>
               </w:rPr>
-              <m:t>(</m:t>
-            </m:r>
-            <m:r>
-              <w:rPr>
-                <w:rFonts w:ascii="Cambria Math" w:hAnsi="Cambria Math"/>
-              </w:rPr>
-              <m:t>j</m:t>
-            </m:r>
-            <m:r>
-              <w:rPr>
-                <w:rFonts w:ascii="Cambria Math" w:hAnsi="Cambria Math"/>
-              </w:rPr>
-              <m:t>)</m:t>
+              <m:t>(j)</m:t>
             </m:r>
           </m:sub>
         </m:sSub>
@@ -1101,32 +930,14 @@
         <w:rPr>
           <w:rFonts w:cs="Calibri"/>
         </w:rPr>
-        <w:t xml:space="preserve">the matrix containing the real coordinates of such points,  OpenCV defines the total reprojection error for </w:t>
-      </w:r>
-      <w:r>
-        <w:rPr>
-          <w:rFonts w:cs="Calibri"/>
-        </w:rPr>
-        <w:t xml:space="preserve">the set of images </w:t>
+        <w:t xml:space="preserve">the matrix containing the real coordinates of such points,  OpenCV defines the total reprojection error for the set of images </w:t>
       </w:r>
       <m:oMath>
         <m:r>
           <w:rPr>
             <w:rFonts w:ascii="Cambria Math" w:hAnsi="Cambria Math"/>
           </w:rPr>
-          <m:t>(1,…,</m:t>
-        </m:r>
-        <m:r>
-          <w:rPr>
-            <w:rFonts w:ascii="Cambria Math" w:hAnsi="Cambria Math"/>
-          </w:rPr>
-          <m:t>m</m:t>
-        </m:r>
-        <m:r>
-          <w:rPr>
-            <w:rFonts w:ascii="Cambria Math" w:hAnsi="Cambria Math"/>
-          </w:rPr>
-          <m:t>)</m:t>
+          <m:t>(1,…,m)</m:t>
         </m:r>
       </m:oMath>
       <w:r>
@@ -1262,13 +1073,7 @@
                     <w:rPr>
                       <w:rFonts w:ascii="Cambria Math" w:hAnsi="Cambria Math"/>
                     </w:rPr>
-                    <m:t>j</m:t>
-                  </m:r>
-                  <m:r>
-                    <w:rPr>
-                      <w:rFonts w:ascii="Cambria Math" w:hAnsi="Cambria Math"/>
-                    </w:rPr>
-                    <m:t>=1</m:t>
+                    <m:t>j=1</m:t>
                   </m:r>
                 </m:sub>
                 <m:sup>
@@ -1279,74 +1084,7 @@
                     <m:t>m</m:t>
                   </m:r>
                 </m:sup>
-                <m:e/>
-              </m:nary>
-              <m:sSub>
-                <m:sSubPr>
-                  <m:ctrlPr>
-                    <w:rPr>
-                      <w:rFonts w:ascii="Cambria Math" w:hAnsi="Cambria Math"/>
-                    </w:rPr>
-                  </m:ctrlPr>
-                </m:sSubPr>
                 <m:e>
-                  <m:r>
-                    <w:rPr>
-                      <w:rFonts w:ascii="Cambria Math" w:hAnsi="Cambria Math"/>
-                    </w:rPr>
-                    <m:t>(</m:t>
-                  </m:r>
-                  <m:sSubSup>
-                    <m:sSubSupPr>
-                      <m:ctrlPr>
-                        <w:rPr>
-                          <w:rFonts w:ascii="Cambria Math" w:hAnsi="Cambria Math"/>
-                        </w:rPr>
-                      </m:ctrlPr>
-                    </m:sSubSupPr>
-                    <m:e>
-                      <m:r>
-                        <w:rPr>
-                          <w:rFonts w:ascii="Cambria Math" w:hAnsi="Cambria Math"/>
-                        </w:rPr>
-                        <m:t>M</m:t>
-                      </m:r>
-                    </m:e>
-                    <m:sub>
-                      <m:r>
-                        <w:rPr>
-                          <w:rFonts w:ascii="Cambria Math" w:hAnsi="Cambria Math"/>
-                        </w:rPr>
-                        <m:t>(</m:t>
-                      </m:r>
-                      <m:r>
-                        <w:rPr>
-                          <w:rFonts w:ascii="Cambria Math" w:hAnsi="Cambria Math"/>
-                        </w:rPr>
-                        <m:t>j</m:t>
-                      </m:r>
-                      <m:r>
-                        <w:rPr>
-                          <w:rFonts w:ascii="Cambria Math" w:hAnsi="Cambria Math"/>
-                        </w:rPr>
-                        <m:t>)</m:t>
-                      </m:r>
-                    </m:sub>
-                    <m:sup>
-                      <m:r>
-                        <w:rPr>
-                          <w:rFonts w:ascii="Cambria Math" w:hAnsi="Cambria Math"/>
-                        </w:rPr>
-                        <m:t>rep</m:t>
-                      </m:r>
-                    </m:sup>
-                  </m:sSubSup>
-                  <m:r>
-                    <w:rPr>
-                      <w:rFonts w:ascii="Cambria Math" w:hAnsi="Cambria Math"/>
-                    </w:rPr>
-                    <m:t>-</m:t>
-                  </m:r>
                   <m:sSub>
                     <m:sSubPr>
                       <m:ctrlPr>
@@ -1356,50 +1094,96 @@
                       </m:ctrlPr>
                     </m:sSubPr>
                     <m:e>
-                      <m:r>
-                        <w:rPr>
-                          <w:rFonts w:ascii="Cambria Math" w:hAnsi="Cambria Math"/>
-                        </w:rPr>
-                        <m:t>M</m:t>
-                      </m:r>
+                      <m:d>
+                        <m:dPr>
+                          <m:begChr m:val="‖"/>
+                          <m:endChr m:val="‖"/>
+                          <m:ctrlPr>
+                            <w:rPr>
+                              <w:rFonts w:ascii="Cambria Math" w:hAnsi="Cambria Math"/>
+                              <w:sz w:val="22"/>
+                            </w:rPr>
+                          </m:ctrlPr>
+                        </m:dPr>
+                        <m:e>
+                          <m:sSubSup>
+                            <m:sSubSupPr>
+                              <m:ctrlPr>
+                                <w:rPr>
+                                  <w:rFonts w:ascii="Cambria Math" w:hAnsi="Cambria Math"/>
+                                </w:rPr>
+                              </m:ctrlPr>
+                            </m:sSubSupPr>
+                            <m:e>
+                              <m:r>
+                                <w:rPr>
+                                  <w:rFonts w:ascii="Cambria Math" w:hAnsi="Cambria Math"/>
+                                </w:rPr>
+                                <m:t>M</m:t>
+                              </m:r>
+                            </m:e>
+                            <m:sub>
+                              <m:r>
+                                <w:rPr>
+                                  <w:rFonts w:ascii="Cambria Math" w:hAnsi="Cambria Math"/>
+                                </w:rPr>
+                                <m:t>(j)</m:t>
+                              </m:r>
+                            </m:sub>
+                            <m:sup>
+                              <m:r>
+                                <w:rPr>
+                                  <w:rFonts w:ascii="Cambria Math" w:hAnsi="Cambria Math"/>
+                                </w:rPr>
+                                <m:t>rep</m:t>
+                              </m:r>
+                            </m:sup>
+                          </m:sSubSup>
+                          <m:r>
+                            <w:rPr>
+                              <w:rFonts w:ascii="Cambria Math" w:hAnsi="Cambria Math"/>
+                            </w:rPr>
+                            <m:t>-</m:t>
+                          </m:r>
+                          <m:sSub>
+                            <m:sSubPr>
+                              <m:ctrlPr>
+                                <w:rPr>
+                                  <w:rFonts w:ascii="Cambria Math" w:hAnsi="Cambria Math"/>
+                                </w:rPr>
+                              </m:ctrlPr>
+                            </m:sSubPr>
+                            <m:e>
+                              <m:r>
+                                <w:rPr>
+                                  <w:rFonts w:ascii="Cambria Math" w:hAnsi="Cambria Math"/>
+                                </w:rPr>
+                                <m:t>M</m:t>
+                              </m:r>
+                            </m:e>
+                            <m:sub>
+                              <m:r>
+                                <w:rPr>
+                                  <w:rFonts w:ascii="Cambria Math" w:hAnsi="Cambria Math"/>
+                                </w:rPr>
+                                <m:t>(j)</m:t>
+                              </m:r>
+                            </m:sub>
+                          </m:sSub>
+                        </m:e>
+                      </m:d>
                     </m:e>
                     <m:sub>
                       <m:r>
                         <w:rPr>
                           <w:rFonts w:ascii="Cambria Math" w:hAnsi="Cambria Math"/>
                         </w:rPr>
-                        <m:t>(</m:t>
-                      </m:r>
-                      <m:r>
-                        <w:rPr>
-                          <w:rFonts w:ascii="Cambria Math" w:hAnsi="Cambria Math"/>
-                        </w:rPr>
-                        <m:t>j</m:t>
-                      </m:r>
-                      <m:r>
-                        <w:rPr>
-                          <w:rFonts w:ascii="Cambria Math" w:hAnsi="Cambria Math"/>
-                        </w:rPr>
-                        <m:t>)</m:t>
+                        <m:t>2</m:t>
                       </m:r>
                     </m:sub>
                   </m:sSub>
-                  <m:r>
-                    <w:rPr>
-                      <w:rFonts w:ascii="Cambria Math" w:hAnsi="Cambria Math"/>
-                    </w:rPr>
-                    <m:t>)</m:t>
-                  </m:r>
                 </m:e>
-                <m:sub>
-                  <m:r>
-                    <w:rPr>
-                      <w:rFonts w:ascii="Cambria Math" w:hAnsi="Cambria Math"/>
-                    </w:rPr>
-                    <m:t>2</m:t>
-                  </m:r>
-                </m:sub>
-              </m:sSub>
+              </m:nary>
             </m:num>
             <m:den>
               <m:r>
@@ -1493,19 +1277,7 @@
                   <w:rPr>
                     <w:rFonts w:ascii="Cambria Math" w:hAnsi="Cambria Math"/>
                   </w:rPr>
-                  <m:t>(</m:t>
-                </m:r>
-                <m:r>
-                  <w:rPr>
-                    <w:rFonts w:ascii="Cambria Math" w:hAnsi="Cambria Math"/>
-                  </w:rPr>
-                  <m:t>i</m:t>
-                </m:r>
-                <m:r>
-                  <w:rPr>
-                    <w:rFonts w:ascii="Cambria Math" w:hAnsi="Cambria Math"/>
-                  </w:rPr>
-                  <m:t>)</m:t>
+                  <m:t>(i)</m:t>
                 </m:r>
               </m:sub>
               <m:sup>
@@ -1564,19 +1336,7 @@
                   <w:rPr>
                     <w:rFonts w:ascii="Cambria Math" w:hAnsi="Cambria Math"/>
                   </w:rPr>
-                  <m:t>(</m:t>
-                </m:r>
-                <m:r>
-                  <w:rPr>
-                    <w:rFonts w:ascii="Cambria Math" w:hAnsi="Cambria Math"/>
-                  </w:rPr>
-                  <m:t>i</m:t>
-                </m:r>
-                <m:r>
-                  <w:rPr>
-                    <w:rFonts w:ascii="Cambria Math" w:hAnsi="Cambria Math"/>
-                  </w:rPr>
-                  <m:t>)</m:t>
+                  <m:t>(i)</m:t>
                 </m:r>
               </m:sub>
               <m:sup>
@@ -1615,21 +1375,7 @@
         <w:rPr>
           <w:rFonts w:cs="Calibri"/>
         </w:rPr>
-        <w:t>-th checkerboard intersec</w:t>
-      </w:r>
-      <w:proofErr w:type="spellStart"/>
-      <w:r>
-        <w:rPr>
-          <w:rFonts w:cs="Calibri"/>
-        </w:rPr>
-        <w:t>tion</w:t>
-      </w:r>
-      <w:proofErr w:type="spellEnd"/>
-      <w:r>
-        <w:rPr>
-          <w:rFonts w:cs="Calibri"/>
-        </w:rPr>
-        <w:t xml:space="preserve"> of the </w:t>
+        <w:t xml:space="preserve">-th checkerboard intersection of the </w:t>
       </w:r>
       <m:oMath>
         <m:r>
@@ -1643,14 +1389,7 @@
         <w:rPr>
           <w:rFonts w:cs="Calibri"/>
         </w:rPr>
-        <w:t xml:space="preserve">-th </w:t>
-      </w:r>
-      <w:r>
-        <w:rPr>
-          <w:rFonts w:cs="Calibri"/>
-        </w:rPr>
-        <w:lastRenderedPageBreak/>
-        <w:t xml:space="preserve">image, the total reprojection error for image </w:t>
+        <w:t xml:space="preserve">-th image, the total reprojection error for image </w:t>
       </w:r>
       <m:oMath>
         <m:r>
@@ -2143,13 +1882,7 @@
         <w:rPr>
           <w:rFonts w:cs="Calibri"/>
         </w:rPr>
-        <w:t xml:space="preserve"> twice within the code: the fir</w:t>
-      </w:r>
-      <w:r>
-        <w:rPr>
-          <w:rFonts w:cs="Calibri"/>
-        </w:rPr>
-        <w:t xml:space="preserve">st time we force the </w:t>
+        <w:t xml:space="preserve"> twice within the code: the first time we force the </w:t>
       </w:r>
       <w:proofErr w:type="spellStart"/>
       <w:r>
@@ -2229,13 +1962,7 @@
         <w:rPr>
           <w:rFonts w:cs="Calibri"/>
         </w:rPr>
-        <w:t xml:space="preserve"> which, by inputt</w:t>
-      </w:r>
-      <w:r>
-        <w:rPr>
-          <w:rFonts w:cs="Calibri"/>
-        </w:rPr>
-        <w:t xml:space="preserve">ing a list of 3D points, projects them onto an image of our choice. We choose to do it with the 3D coordinates of the checkerboard corners for the whole calibration image set, </w:t>
+        <w:t xml:space="preserve"> which, by inputting a list of 3D points, projects them onto an image of our choice. We choose to do it with the 3D coordinates of the checkerboard corners for the whole calibration image set, </w:t>
       </w:r>
       <w:proofErr w:type="gramStart"/>
       <w:r>
@@ -2263,13 +1990,7 @@
         <w:rPr>
           <w:rFonts w:cs="Calibri"/>
         </w:rPr>
-        <w:t xml:space="preserve"> error as aforementioned. To visualize the resul</w:t>
-      </w:r>
-      <w:r>
-        <w:rPr>
-          <w:rFonts w:cs="Calibri"/>
-        </w:rPr>
-        <w:t xml:space="preserve">t of the calibration we plot the </w:t>
+        <w:t xml:space="preserve"> error as aforementioned. To visualize the result of the calibration we plot the </w:t>
       </w:r>
       <w:proofErr w:type="spellStart"/>
       <w:r>
@@ -2291,13 +2012,7 @@
         <w:rPr>
           <w:rFonts w:cs="Calibri"/>
         </w:rPr>
-        <w:t>Eventually, we provide the code f</w:t>
-      </w:r>
-      <w:r>
-        <w:rPr>
-          <w:rFonts w:cs="Calibri"/>
-        </w:rPr>
-        <w:t xml:space="preserve">or plotting three solids (cube, pyramid, </w:t>
+        <w:t xml:space="preserve">Eventually, we provide the code for plotting three solids (cube, pyramid, </w:t>
       </w:r>
       <w:proofErr w:type="gramStart"/>
       <w:r>
@@ -2325,19 +2040,7 @@
         <w:rPr>
           <w:rFonts w:cs="Calibri"/>
         </w:rPr>
-        <w:t xml:space="preserve">) of the base, the radius and the height </w:t>
-      </w:r>
-      <w:r>
-        <w:rPr>
-          <w:rFonts w:cs="Calibri"/>
-        </w:rPr>
-        <w:t>of the cylinder, we calculate 256 points of the base circle (z-coordinate = 0) and compute the points for the ceiling circle by offsetting the z-coordinate of the base circle by the specified height. We then project all of the obtained points (base and cei</w:t>
-      </w:r>
-      <w:r>
-        <w:rPr>
-          <w:rFonts w:cs="Calibri"/>
-        </w:rPr>
-        <w:t xml:space="preserve">ling) using </w:t>
+        <w:t xml:space="preserve">) of the base, the radius and the height of the cylinder, we calculate 256 points of the base circle (z-coordinate = 0) and compute the points for the ceiling circle by offsetting the z-coordinate of the base circle by the specified height. We then project all of the obtained points (base and ceiling) using </w:t>
       </w:r>
       <w:proofErr w:type="spellStart"/>
       <w:r>
@@ -2405,10 +2108,7 @@
       </w:r>
       <w:proofErr w:type="gramStart"/>
       <w:r>
-        <w:t>per</w:t>
-      </w:r>
-      <w:r>
-        <w:t>iod of time</w:t>
+        <w:t>period of time</w:t>
       </w:r>
       <w:proofErr w:type="gramEnd"/>
       <w:r>
@@ -2425,15 +2125,13 @@
     </w:p>
     <w:p>
       <w:r>
-        <w:t xml:space="preserve">We performed the analysis using two different subsets of images, a first set obtained using the camera embedded in our </w:t>
-      </w:r>
-      <w:r>
-        <w:t>laptops, and the second using a reflex camera (Nikon D7000 ) and a fisheye lens (Samyang 8mm), in this way it was possible to investigate better the effects of radial distortion.</w:t>
+        <w:t>We performed the analysis using two different subsets of images, a first set obtained using the camera embedded in our laptops, and the second using a reflex camera (Nikon D7000 ) and a fisheye lens (Samyang 8mm), in this way it was possible to investigate better the effects of radial distortion.</w:t>
       </w:r>
     </w:p>
     <w:p/>
     <w:p>
       <w:r>
+        <w:lastRenderedPageBreak/>
         <w:t xml:space="preserve">The complete results are showed in the Python </w:t>
       </w:r>
       <w:proofErr w:type="spellStart"/>
@@ -2442,10 +2140,7 @@
       </w:r>
       <w:proofErr w:type="spellEnd"/>
       <w:r>
-        <w:t xml:space="preserve"> notebook </w:t>
-      </w:r>
-      <w:r>
-        <w:t>“</w:t>
+        <w:t xml:space="preserve"> notebook “</w:t>
       </w:r>
       <w:proofErr w:type="spellStart"/>
       <w:r>
@@ -2497,10 +2192,7 @@
         <w:t>The results for the webcam (</w:t>
       </w:r>
       <w:r>
-        <w:t>17 images</w:t>
-      </w:r>
-      <w:r>
-        <w:t>)</w:t>
+        <w:t>17 images)</w:t>
       </w:r>
       <w:r>
         <w:t xml:space="preserve"> </w:t>
@@ -2782,9 +2474,6 @@
             <w:tcW w:w="1560" w:type="dxa"/>
           </w:tcPr>
           <w:p>
-            <w:pPr>
-              <w:spacing w:after="120"/>
-            </w:pPr>
             <w:r>
               <w:t xml:space="preserve">6 </w:t>
             </w:r>
@@ -2825,6 +2514,7 @@
       <w:r>
         <w:rPr>
           <w:noProof/>
+          <w:lang w:val="it-IT" w:eastAsia="it-IT"/>
         </w:rPr>
         <mc:AlternateContent>
           <mc:Choice Requires="wps">
@@ -2875,14 +2565,36 @@
                             <w:r>
                               <w:t xml:space="preserve">Image </w:t>
                             </w:r>
-                            <w:fldSimple w:instr=" SEQ Image \* ARABIC ">
-                              <w:r>
-                                <w:rPr>
-                                  <w:noProof/>
-                                </w:rPr>
-                                <w:t>1</w:t>
-                              </w:r>
-                            </w:fldSimple>
+                            <w:r>
+                              <w:rPr>
+                                <w:noProof/>
+                              </w:rPr>
+                              <w:fldChar w:fldCharType="begin"/>
+                            </w:r>
+                            <w:r>
+                              <w:rPr>
+                                <w:noProof/>
+                              </w:rPr>
+                              <w:instrText xml:space="preserve"> SEQ Image \* ARABIC </w:instrText>
+                            </w:r>
+                            <w:r>
+                              <w:rPr>
+                                <w:noProof/>
+                              </w:rPr>
+                              <w:fldChar w:fldCharType="separate"/>
+                            </w:r>
+                            <w:r>
+                              <w:rPr>
+                                <w:noProof/>
+                              </w:rPr>
+                              <w:t>1</w:t>
+                            </w:r>
+                            <w:r>
+                              <w:rPr>
+                                <w:noProof/>
+                              </w:rPr>
+                              <w:fldChar w:fldCharType="end"/>
+                            </w:r>
                             <w:r>
                               <w:t xml:space="preserve">: example of </w:t>
                             </w:r>
@@ -2932,14 +2644,36 @@
                       <w:r>
                         <w:t xml:space="preserve">Image </w:t>
                       </w:r>
-                      <w:fldSimple w:instr=" SEQ Image \* ARABIC ">
-                        <w:r>
-                          <w:rPr>
-                            <w:noProof/>
-                          </w:rPr>
-                          <w:t>1</w:t>
-                        </w:r>
-                      </w:fldSimple>
+                      <w:r>
+                        <w:rPr>
+                          <w:noProof/>
+                        </w:rPr>
+                        <w:fldChar w:fldCharType="begin"/>
+                      </w:r>
+                      <w:r>
+                        <w:rPr>
+                          <w:noProof/>
+                        </w:rPr>
+                        <w:instrText xml:space="preserve"> SEQ Image \* ARABIC </w:instrText>
+                      </w:r>
+                      <w:r>
+                        <w:rPr>
+                          <w:noProof/>
+                        </w:rPr>
+                        <w:fldChar w:fldCharType="separate"/>
+                      </w:r>
+                      <w:r>
+                        <w:rPr>
+                          <w:noProof/>
+                        </w:rPr>
+                        <w:t>1</w:t>
+                      </w:r>
+                      <w:r>
+                        <w:rPr>
+                          <w:noProof/>
+                        </w:rPr>
+                        <w:fldChar w:fldCharType="end"/>
+                      </w:r>
                       <w:r>
                         <w:t xml:space="preserve">: example of </w:t>
                       </w:r>
@@ -3077,10 +2811,7 @@
         <w:t xml:space="preserve"> -</w:t>
       </w:r>
       <w:r>
-        <w:t xml:space="preserve"> Add </w:t>
-      </w:r>
-      <w:r>
-        <w:t>radial distortion compensation:</w:t>
+        <w:t xml:space="preserve"> Add radial distortion compensation:</w:t>
       </w:r>
     </w:p>
     <w:p>
@@ -3165,13 +2896,7 @@
                       <w:rPr>
                         <w:rFonts w:ascii="Cambria Math" w:hAnsi="Cambria Math"/>
                       </w:rPr>
-                      <m:t>609.</m:t>
-                    </m:r>
-                    <m:r>
-                      <w:rPr>
-                        <w:rFonts w:ascii="Cambria Math" w:hAnsi="Cambria Math"/>
-                      </w:rPr>
-                      <m:t>7046</m:t>
+                      <m:t>609.7046</m:t>
                     </m:r>
                   </m:e>
                   <m:e>
@@ -3213,13 +2938,7 @@
                       <w:rPr>
                         <w:rFonts w:ascii="Cambria Math" w:hAnsi="Cambria Math"/>
                       </w:rPr>
-                      <m:t>244.5</m:t>
-                    </m:r>
-                    <m:r>
-                      <w:rPr>
-                        <w:rFonts w:ascii="Cambria Math" w:hAnsi="Cambria Math"/>
-                      </w:rPr>
-                      <m:t>244</m:t>
+                      <m:t>244.5244</m:t>
                     </m:r>
                   </m:e>
                 </m:mr>
@@ -3709,11 +3428,6 @@
     </w:p>
     <w:p>
       <w:pPr>
-        <w:ind w:left="708"/>
-      </w:pPr>
-    </w:p>
-    <w:p>
-      <w:pPr>
         <w:pStyle w:val="Paragrafoelenco"/>
         <w:numPr>
           <w:ilvl w:val="0"/>
@@ -3721,14 +3435,7 @@
         </w:numPr>
       </w:pPr>
       <w:r>
-        <w:lastRenderedPageBreak/>
-        <w:t xml:space="preserve">The </w:t>
-      </w:r>
-      <w:r>
-        <w:t>distortion coefficients (up to third order)</w:t>
-      </w:r>
-      <w:r>
-        <w:t>:</w:t>
+        <w:t>The distortion coefficients (up to third order):</w:t>
       </w:r>
     </w:p>
     <w:p>
@@ -3864,10 +3571,7 @@
         <w:spacing w:before="0" w:after="283"/>
       </w:pPr>
       <w:r>
-        <w:t>S</w:t>
-      </w:r>
-      <w:r>
-        <w:t xml:space="preserve">tep </w:t>
+        <w:t xml:space="preserve">Step </w:t>
       </w:r>
       <w:proofErr w:type="gramStart"/>
       <w:r>
@@ -3878,13 +3582,7 @@
         <w:t xml:space="preserve"> -</w:t>
       </w:r>
       <w:r>
-        <w:t xml:space="preserve"> C</w:t>
-      </w:r>
-      <w:r>
-        <w:t>o</w:t>
-      </w:r>
-      <w:r>
-        <w:t xml:space="preserve">mparing total </w:t>
+        <w:t xml:space="preserve"> Comparing total </w:t>
       </w:r>
       <w:proofErr w:type="spellStart"/>
       <w:r>
@@ -3914,10 +3612,7 @@
       </w:r>
       <w:proofErr w:type="gramEnd"/>
       <w:r>
-        <w:t xml:space="preserve"> the radial distortion of t</w:t>
-      </w:r>
-      <w:r>
-        <w:t>he webcam is very low, in fact the lea</w:t>
+        <w:t xml:space="preserve"> the radial distortion of the webcam is very low, in fact the lea</w:t>
       </w:r>
       <w:r>
         <w:t xml:space="preserve">ding distortion coefficient </w:t>
@@ -3981,6 +3676,7 @@
           <w:noProof/>
           <w:lang w:val="it-IT" w:eastAsia="it-IT"/>
         </w:rPr>
+        <w:lastRenderedPageBreak/>
         <mc:AlternateContent>
           <mc:Choice Requires="wps">
             <w:drawing>
@@ -4050,19 +3746,7 @@
                                   <w14:bevel/>
                                 </w14:textOutline>
                               </w:rPr>
-                              <w:t>With</w:t>
-                            </w:r>
-                            <w:r>
-                              <w:rPr>
-                                <w14:textOutline w14:w="9525" w14:cap="rnd" w14:cmpd="sng" w14:algn="ctr">
-                                  <w14:solidFill>
-                                    <w14:srgbClr w14:val="000000"/>
-                                  </w14:solidFill>
-                                  <w14:prstDash w14:val="solid"/>
-                                  <w14:bevel/>
-                                </w14:textOutline>
-                              </w:rPr>
-                              <w:t xml:space="preserve"> radial distortion</w:t>
+                              <w:t>With radial distortion</w:t>
                             </w:r>
                           </w:p>
                         </w:txbxContent>
@@ -4113,19 +3797,7 @@
                             <w14:bevel/>
                           </w14:textOutline>
                         </w:rPr>
-                        <w:t>With</w:t>
-                      </w:r>
-                      <w:r>
-                        <w:rPr>
-                          <w14:textOutline w14:w="9525" w14:cap="rnd" w14:cmpd="sng" w14:algn="ctr">
-                            <w14:solidFill>
-                              <w14:srgbClr w14:val="000000"/>
-                            </w14:solidFill>
-                            <w14:prstDash w14:val="solid"/>
-                            <w14:bevel/>
-                          </w14:textOutline>
-                        </w:rPr>
-                        <w:t xml:space="preserve"> radial distortion</w:t>
+                        <w:t>With radial distortion</w:t>
                       </w:r>
                     </w:p>
                   </w:txbxContent>
@@ -4325,14 +3997,36 @@
       <w:r>
         <w:t xml:space="preserve">Image </w:t>
       </w:r>
-      <w:fldSimple w:instr=" SEQ Image \* ARABIC ">
-        <w:r>
-          <w:rPr>
-            <w:noProof/>
-          </w:rPr>
-          <w:t>2</w:t>
-        </w:r>
-      </w:fldSimple>
+      <w:r>
+        <w:rPr>
+          <w:noProof/>
+        </w:rPr>
+        <w:fldChar w:fldCharType="begin"/>
+      </w:r>
+      <w:r>
+        <w:rPr>
+          <w:noProof/>
+        </w:rPr>
+        <w:instrText xml:space="preserve"> SEQ Image \* ARABIC </w:instrText>
+      </w:r>
+      <w:r>
+        <w:rPr>
+          <w:noProof/>
+        </w:rPr>
+        <w:fldChar w:fldCharType="separate"/>
+      </w:r>
+      <w:r>
+        <w:rPr>
+          <w:noProof/>
+        </w:rPr>
+        <w:t>2</w:t>
+      </w:r>
+      <w:r>
+        <w:rPr>
+          <w:noProof/>
+        </w:rPr>
+        <w:fldChar w:fldCharType="end"/>
+      </w:r>
       <w:r>
         <w:t xml:space="preserve">: boxplot presenting the results for </w:t>
       </w:r>
@@ -4407,6 +4101,7 @@
       <w:r>
         <w:rPr>
           <w:noProof/>
+          <w:lang w:val="it-IT" w:eastAsia="it-IT"/>
         </w:rPr>
         <mc:AlternateContent>
           <mc:Choice Requires="wps">
@@ -4457,14 +4152,36 @@
                             <w:r>
                               <w:t xml:space="preserve">Image </w:t>
                             </w:r>
-                            <w:fldSimple w:instr=" SEQ Image \* ARABIC ">
-                              <w:r>
-                                <w:rPr>
-                                  <w:noProof/>
-                                </w:rPr>
-                                <w:t>3</w:t>
-                              </w:r>
-                            </w:fldSimple>
+                            <w:r>
+                              <w:rPr>
+                                <w:noProof/>
+                              </w:rPr>
+                              <w:fldChar w:fldCharType="begin"/>
+                            </w:r>
+                            <w:r>
+                              <w:rPr>
+                                <w:noProof/>
+                              </w:rPr>
+                              <w:instrText xml:space="preserve"> SEQ Image \* ARABIC </w:instrText>
+                            </w:r>
+                            <w:r>
+                              <w:rPr>
+                                <w:noProof/>
+                              </w:rPr>
+                              <w:fldChar w:fldCharType="separate"/>
+                            </w:r>
+                            <w:r>
+                              <w:rPr>
+                                <w:noProof/>
+                              </w:rPr>
+                              <w:t>3</w:t>
+                            </w:r>
+                            <w:r>
+                              <w:rPr>
+                                <w:noProof/>
+                              </w:rPr>
+                              <w:fldChar w:fldCharType="end"/>
+                            </w:r>
                             <w:r>
                               <w:t>: superimposing a cylinder on the calibration rig</w:t>
                             </w:r>
@@ -4499,14 +4216,36 @@
                       <w:r>
                         <w:t xml:space="preserve">Image </w:t>
                       </w:r>
-                      <w:fldSimple w:instr=" SEQ Image \* ARABIC ">
-                        <w:r>
-                          <w:rPr>
-                            <w:noProof/>
-                          </w:rPr>
-                          <w:t>3</w:t>
-                        </w:r>
-                      </w:fldSimple>
+                      <w:r>
+                        <w:rPr>
+                          <w:noProof/>
+                        </w:rPr>
+                        <w:fldChar w:fldCharType="begin"/>
+                      </w:r>
+                      <w:r>
+                        <w:rPr>
+                          <w:noProof/>
+                        </w:rPr>
+                        <w:instrText xml:space="preserve"> SEQ Image \* ARABIC </w:instrText>
+                      </w:r>
+                      <w:r>
+                        <w:rPr>
+                          <w:noProof/>
+                        </w:rPr>
+                        <w:fldChar w:fldCharType="separate"/>
+                      </w:r>
+                      <w:r>
+                        <w:rPr>
+                          <w:noProof/>
+                        </w:rPr>
+                        <w:t>3</w:t>
+                      </w:r>
+                      <w:r>
+                        <w:rPr>
+                          <w:noProof/>
+                        </w:rPr>
+                        <w:fldChar w:fldCharType="end"/>
+                      </w:r>
                       <w:r>
                         <w:t>: superimposing a cylinder on the calibration rig</w:t>
                       </w:r>
@@ -4585,13 +4324,17 @@
       </w:r>
       <w:proofErr w:type="gramEnd"/>
       <w:r>
-        <w:t xml:space="preserve"> corners to the left and 3 down </w:t>
-      </w:r>
-      <w:proofErr w:type="spellStart"/>
-      <w:r>
-        <w:t>wrt</w:t>
-      </w:r>
-      <w:proofErr w:type="spellEnd"/>
+        <w:t xml:space="preserve"> c</w:t>
+      </w:r>
+      <w:r>
+        <w:t>orners to the left and 3 down wi</w:t>
+      </w:r>
+      <w:r>
+        <w:t>t</w:t>
+      </w:r>
+      <w:r>
+        <w:t>h respect to</w:t>
+      </w:r>
       <w:r>
         <w:t xml:space="preserve"> the upper-right corner of the checkerboard. </w:t>
       </w:r>
@@ -4601,7 +4344,12 @@
         <w:spacing w:after="283"/>
       </w:pPr>
       <w:r>
-        <w:t>For other examples, check the notebook.</w:t>
+        <w:t>For other examples, check the notebook</w:t>
+      </w:r>
+      <w:bookmarkStart w:id="0" w:name="_GoBack"/>
+      <w:bookmarkEnd w:id="0"/>
+      <w:r>
+        <w:t>.</w:t>
       </w:r>
     </w:p>
     <w:p>
@@ -4610,10 +4358,7 @@
         <w:spacing w:before="0" w:after="283"/>
       </w:pPr>
       <w:r>
-        <w:t>S</w:t>
-      </w:r>
-      <w:r>
-        <w:t xml:space="preserve">tep </w:t>
+        <w:t xml:space="preserve">Step </w:t>
       </w:r>
       <w:proofErr w:type="gramStart"/>
       <w:r>
@@ -4635,13 +4380,7 @@
         <w:spacing w:after="283"/>
       </w:pPr>
       <w:r>
-        <w:t>T</w:t>
-      </w:r>
-      <w:r>
-        <w:t xml:space="preserve">o check </w:t>
-      </w:r>
-      <w:r>
-        <w:t>better the distortion effects we decided to test the calibration procedure using a fisheye lens.</w:t>
+        <w:t>To check better the distortion effects we decided to test the calibration procedure using a fisheye lens.</w:t>
       </w:r>
     </w:p>
     <w:p>
@@ -4678,10 +4417,7 @@
       </w:r>
       <w:proofErr w:type="gramEnd"/>
       <w:r>
-        <w:t xml:space="preserve"> here we report only the final compar</w:t>
-      </w:r>
-      <w:r>
-        <w:t>ison results</w:t>
+        <w:t xml:space="preserve"> here we report only the final comparison results</w:t>
       </w:r>
       <w:r>
         <w:t>.</w:t>
@@ -4713,7 +4449,6 @@
           </w:tcPr>
           <w:p>
             <w:pPr>
-              <w:spacing w:after="120"/>
               <w:jc w:val="center"/>
             </w:pPr>
             <w:r>
@@ -4730,7 +4465,6 @@
           </w:tcPr>
           <w:p>
             <w:pPr>
-              <w:spacing w:after="120"/>
               <w:jc w:val="center"/>
             </w:pPr>
             <w:r>
@@ -4746,7 +4480,6 @@
           </w:tcPr>
           <w:p>
             <w:pPr>
-              <w:spacing w:after="120"/>
               <w:jc w:val="center"/>
             </w:pPr>
             <w:r>
@@ -4760,7 +4493,6 @@
           </w:tcPr>
           <w:p>
             <w:pPr>
-              <w:spacing w:after="120"/>
               <w:jc w:val="center"/>
             </w:pPr>
             <w:r>
@@ -4774,7 +4506,6 @@
           </w:tcPr>
           <w:p>
             <w:pPr>
-              <w:spacing w:after="120"/>
               <w:jc w:val="center"/>
             </w:pPr>
             <w:r>
@@ -4788,7 +4519,6 @@
           </w:tcPr>
           <w:p>
             <w:pPr>
-              <w:spacing w:after="120"/>
               <w:jc w:val="center"/>
             </w:pPr>
             <w:r>
@@ -4804,7 +4534,6 @@
           </w:tcPr>
           <w:p>
             <w:pPr>
-              <w:spacing w:after="120"/>
               <w:jc w:val="center"/>
             </w:pPr>
             <w:r>
@@ -4823,7 +4552,6 @@
           </w:tcPr>
           <w:p>
             <w:pPr>
-              <w:spacing w:after="120"/>
               <w:jc w:val="center"/>
             </w:pPr>
             <w:r>
@@ -4842,7 +4570,6 @@
           </w:tcPr>
           <w:p>
             <w:pPr>
-              <w:spacing w:after="120"/>
               <w:jc w:val="center"/>
             </w:pPr>
             <w:r>
@@ -4861,7 +4588,6 @@
           </w:tcPr>
           <w:p>
             <w:pPr>
-              <w:spacing w:after="120"/>
               <w:jc w:val="center"/>
             </w:pPr>
             <w:r>
@@ -4950,6 +4676,10 @@
         <w:spacing w:after="283"/>
       </w:pPr>
       <w:r>
+        <w:rPr>
+          <w:noProof/>
+          <w:lang w:val="it-IT" w:eastAsia="it-IT"/>
+        </w:rPr>
         <mc:AlternateContent>
           <mc:Choice Requires="wps">
             <w:drawing>
@@ -5081,6 +4811,10 @@
         </mc:AlternateContent>
       </w:r>
       <w:r>
+        <w:rPr>
+          <w:noProof/>
+          <w:lang w:val="it-IT" w:eastAsia="it-IT"/>
+        </w:rPr>
         <mc:AlternateContent>
           <mc:Choice Requires="wps">
             <w:drawing>
@@ -5270,14 +5004,36 @@
       <w:r>
         <w:t xml:space="preserve">Image </w:t>
       </w:r>
-      <w:fldSimple w:instr=" SEQ Image \* ARABIC ">
-        <w:r>
-          <w:rPr>
-            <w:noProof/>
-          </w:rPr>
-          <w:t>4</w:t>
-        </w:r>
-      </w:fldSimple>
+      <w:r>
+        <w:rPr>
+          <w:noProof/>
+        </w:rPr>
+        <w:fldChar w:fldCharType="begin"/>
+      </w:r>
+      <w:r>
+        <w:rPr>
+          <w:noProof/>
+        </w:rPr>
+        <w:instrText xml:space="preserve"> SEQ Image \* ARABIC </w:instrText>
+      </w:r>
+      <w:r>
+        <w:rPr>
+          <w:noProof/>
+        </w:rPr>
+        <w:fldChar w:fldCharType="separate"/>
+      </w:r>
+      <w:r>
+        <w:rPr>
+          <w:noProof/>
+        </w:rPr>
+        <w:t>4</w:t>
+      </w:r>
+      <w:r>
+        <w:rPr>
+          <w:noProof/>
+        </w:rPr>
+        <w:fldChar w:fldCharType="end"/>
+      </w:r>
       <w:r>
         <w:t xml:space="preserve">: comparison of </w:t>
       </w:r>
@@ -5295,10 +5051,7 @@
         <w:pStyle w:val="Titolo1"/>
       </w:pPr>
       <w:r>
-        <w:t>Conclusi</w:t>
-      </w:r>
-      <w:r>
-        <w:t>ons</w:t>
+        <w:t>Conclusions</w:t>
       </w:r>
     </w:p>
     <w:p>
@@ -5329,10 +5082,7 @@
         <w:t xml:space="preserve"> reflex with a fisheye. The</w:t>
       </w:r>
       <w:r>
-        <w:t xml:space="preserve"> results shows that if there is not a strong distortion there is no need t</w:t>
-      </w:r>
-      <w:r>
-        <w:t>o c</w:t>
+        <w:t xml:space="preserve"> results shows that if there is not a strong distortion there is no need to c</w:t>
       </w:r>
       <w:r>
         <w:t xml:space="preserve">ompensate for radial distortion; in both cases the radial distortion compensation offer very solid results with a mean </w:t>
@@ -5404,14 +5154,13 @@
       <w:r>
         <w:t>method.</w:t>
       </w:r>
-      <w:bookmarkStart w:id="0" w:name="_GoBack"/>
-      <w:bookmarkEnd w:id="0"/>
     </w:p>
     <w:p>
       <w:pPr>
         <w:pStyle w:val="Titolo1"/>
       </w:pPr>
       <w:r>
+        <w:lastRenderedPageBreak/>
         <w:t>References</w:t>
       </w:r>
     </w:p>
@@ -5501,8 +5250,6 @@
     </w:r>
     <w:r>
       <w:tab/>
-    </w:r>
-    <w:r>
       <w:t xml:space="preserve"> </w:t>
     </w:r>
     <w:r>
@@ -5518,7 +5265,7 @@
       <w:rPr>
         <w:noProof/>
       </w:rPr>
-      <w:t>8</w:t>
+      <w:t>9</w:t>
     </w:r>
     <w:r>
       <w:fldChar w:fldCharType="end"/>
@@ -6272,13 +6019,14 @@
   </w:latentStyles>
   <w:style w:type="paragraph" w:default="1" w:styleId="Normale">
     <w:name w:val="Normal"/>
-    <w:rsid w:val="00B90EA7"/>
+    <w:rsid w:val="007C1892"/>
     <w:pPr>
       <w:suppressAutoHyphens/>
-      <w:spacing w:after="60"/>
+      <w:spacing w:after="120" w:line="312" w:lineRule="auto"/>
     </w:pPr>
     <w:rPr>
       <w:rFonts w:ascii="Century" w:hAnsi="Century"/>
+      <w:sz w:val="21"/>
     </w:rPr>
   </w:style>
   <w:style w:type="paragraph" w:styleId="Titolo1">
@@ -6336,6 +6084,7 @@
   <w:style w:type="character" w:default="1" w:styleId="Carpredefinitoparagrafo">
     <w:name w:val="Default Paragraph Font"/>
     <w:uiPriority w:val="1"/>
+    <w:semiHidden/>
     <w:unhideWhenUsed/>
   </w:style>
   <w:style w:type="table" w:default="1" w:styleId="Tabellanormale">

</xml_diff>

<commit_message>
Report should be complete
</commit_message>
<xml_diff>
--- a/Report/KoraisZullich_report.docx
+++ b/Report/KoraisZullich_report.docx
@@ -498,7 +498,33 @@
       </w:r>
       <w:proofErr w:type="spellEnd"/>
       <w:r>
-        <w:t xml:space="preserve">, which returns a flag indicating whether the specified patter was found, and a list containing the 2D coordinates of the intersections found within the image. 3D coordinates of such intersections are easily obtainable by setting the origin of the world reference frame to the upper-left corner of the checkerboard, taking the X and Y axis along the horizontal and vertical orientation of the checkerboard, such that the Z axis is perpendicular to it: so, all of the intersections have Z equal to 0. Then, the unit of measurement is conveniently fixed at the distance from one intersection and the following one along either the X or </w:t>
+        <w:t xml:space="preserve">, which returns a flag indicating whether the specified patter was found, and a list containing the 2D coordinates of the intersections found within the image. </w:t>
+      </w:r>
+      <w:proofErr w:type="gramStart"/>
+      <w:r>
+        <w:t xml:space="preserve">3D coordinates of such intersections are easily obtainable by setting the origin of the world reference frame </w:t>
+      </w:r>
+      <w:r>
+        <w:t>one of the “extreme” corners of</w:t>
+      </w:r>
+      <w:r>
+        <w:t xml:space="preserve"> checkerboard</w:t>
+      </w:r>
+      <w:r>
+        <w:t xml:space="preserve"> (upper/lower-left/right)</w:t>
+      </w:r>
+      <w:r>
+        <w:t>,</w:t>
+      </w:r>
+      <w:r>
+        <w:t xml:space="preserve"> while</w:t>
+      </w:r>
+      <w:r>
+        <w:t xml:space="preserve"> taking the X and Y axis along the horizontal and vertical orientation of the checkerboard, such that the Z axis is perpendicular to it: so, all of the intersections have Z equal to 0.</w:t>
+      </w:r>
+      <w:proofErr w:type="gramEnd"/>
+      <w:r>
+        <w:t xml:space="preserve"> Then, the unit of measurement is conveniently fixed at the distance from one intersection and the following one along either the X or </w:t>
       </w:r>
       <w:proofErr w:type="gramStart"/>
       <w:r>
@@ -883,7 +909,21 @@
         <w:rPr>
           <w:rFonts w:cs="Calibri"/>
         </w:rPr>
-        <w:t xml:space="preserve">reprojected points for the image </w:t>
+        <w:t>r</w:t>
+      </w:r>
+      <w:proofErr w:type="spellStart"/>
+      <w:r>
+        <w:rPr>
+          <w:rFonts w:cs="Calibri"/>
+        </w:rPr>
+        <w:t>eprojected</w:t>
+      </w:r>
+      <w:proofErr w:type="spellEnd"/>
+      <w:r>
+        <w:rPr>
+          <w:rFonts w:cs="Calibri"/>
+        </w:rPr>
+        <w:t xml:space="preserve"> points for the image </w:t>
       </w:r>
       <m:oMath>
         <m:r>
@@ -940,6 +980,12 @@
           <m:t>(1,…,m)</m:t>
         </m:r>
       </m:oMath>
+      <w:r>
+        <w:rPr>
+          <w:rFonts w:cs="Calibri"/>
+        </w:rPr>
+        <w:t xml:space="preserve"> </w:t>
+      </w:r>
       <w:r>
         <w:rPr>
           <w:rFonts w:cs="Calibri"/>
@@ -1361,7 +1407,27 @@
         <w:rPr>
           <w:rFonts w:cs="Calibri"/>
         </w:rPr>
-        <w:t xml:space="preserve">the reprojection of the </w:t>
+        <w:t xml:space="preserve"> </w:t>
+      </w:r>
+      <w:r>
+        <w:rPr>
+          <w:rFonts w:cs="Calibri"/>
+        </w:rPr>
+        <w:t xml:space="preserve">the </w:t>
+      </w:r>
+      <w:proofErr w:type="spellStart"/>
+      <w:r>
+        <w:rPr>
+          <w:rFonts w:cs="Calibri"/>
+        </w:rPr>
+        <w:t>reprojection</w:t>
+      </w:r>
+      <w:proofErr w:type="spellEnd"/>
+      <w:r>
+        <w:rPr>
+          <w:rFonts w:cs="Calibri"/>
+        </w:rPr>
+        <w:t xml:space="preserve"> of the </w:t>
       </w:r>
       <m:oMath>
         <m:r>
@@ -1935,9 +2001,122 @@
         <w:t xml:space="preserve"> error for both results via </w:t>
       </w:r>
       <w:proofErr w:type="spellStart"/>
+      <w:r>
+        <w:rPr>
+          <w:rFonts w:cs="Calibri"/>
+        </w:rPr>
+        <w:t>OpenCV’s</w:t>
+      </w:r>
+      <w:proofErr w:type="spellEnd"/>
+      <w:r>
+        <w:rPr>
+          <w:rFonts w:cs="Calibri"/>
+        </w:rPr>
+        <w:t xml:space="preserve"> </w:t>
+      </w:r>
+      <w:proofErr w:type="spellStart"/>
       <w:proofErr w:type="gramStart"/>
       <w:r>
         <w:rPr>
+          <w:rFonts w:ascii="Courier New" w:hAnsi="Courier New" w:cs="Courier New"/>
+        </w:rPr>
+        <w:t>projectPoints</w:t>
+      </w:r>
+      <w:proofErr w:type="spellEnd"/>
+      <w:r>
+        <w:rPr>
+          <w:rFonts w:cs="Calibri"/>
+        </w:rPr>
+        <w:t xml:space="preserve"> which</w:t>
+      </w:r>
+      <w:proofErr w:type="gramEnd"/>
+      <w:r>
+        <w:rPr>
+          <w:rFonts w:cs="Calibri"/>
+        </w:rPr>
+        <w:t xml:space="preserve">, by inputting a list of 3D points, projects them onto an image of our choice. We choose to do it with the 3D coordinates of the checkerboard corners for the whole calibration image set, </w:t>
+      </w:r>
+      <w:proofErr w:type="gramStart"/>
+      <w:r>
+        <w:rPr>
+          <w:rFonts w:cs="Calibri"/>
+        </w:rPr>
+        <w:t>then</w:t>
+      </w:r>
+      <w:proofErr w:type="gramEnd"/>
+      <w:r>
+        <w:rPr>
+          <w:rFonts w:cs="Calibri"/>
+        </w:rPr>
+        <w:t xml:space="preserve"> we compute the </w:t>
+      </w:r>
+      <w:proofErr w:type="spellStart"/>
+      <w:r>
+        <w:rPr>
+          <w:rFonts w:cs="Calibri"/>
+        </w:rPr>
+        <w:t>reprojection</w:t>
+      </w:r>
+      <w:proofErr w:type="spellEnd"/>
+      <w:r>
+        <w:rPr>
+          <w:rFonts w:cs="Calibri"/>
+        </w:rPr>
+        <w:t xml:space="preserve"> error as aforementioned. To visualize the result of the calibration we plot the </w:t>
+      </w:r>
+      <w:proofErr w:type="spellStart"/>
+      <w:r>
+        <w:rPr>
+          <w:rFonts w:cs="Calibri"/>
+        </w:rPr>
+        <w:t>reprojected</w:t>
+      </w:r>
+      <w:proofErr w:type="spellEnd"/>
+      <w:r>
+        <w:rPr>
+          <w:rFonts w:cs="Calibri"/>
+        </w:rPr>
+        <w:t xml:space="preserve"> points corresponding to the checkerboard’s corners within one of the calibration images; we then provide the percentage variation before and after considering radial distortion.</w:t>
+      </w:r>
+    </w:p>
+    <w:p>
+      <w:r>
+        <w:rPr>
+          <w:rFonts w:cs="Calibri"/>
+        </w:rPr>
+        <w:t xml:space="preserve">Eventually, we provide the code for plotting three solids (cube, pyramid, </w:t>
+      </w:r>
+      <w:proofErr w:type="gramStart"/>
+      <w:r>
+        <w:rPr>
+          <w:rFonts w:cs="Calibri"/>
+        </w:rPr>
+        <w:t>cylinder</w:t>
+      </w:r>
+      <w:proofErr w:type="gramEnd"/>
+      <w:r>
+        <w:rPr>
+          <w:rFonts w:cs="Calibri"/>
+        </w:rPr>
+        <w:t>) over the calibration pattern in an image of user’s choice using the coefficients obtained via camera calibration. Focusing on the cylinder, given the origin (</w:t>
+      </w:r>
+      <w:proofErr w:type="spellStart"/>
+      <w:r>
+        <w:rPr>
+          <w:rFonts w:cs="Calibri"/>
+        </w:rPr>
+        <w:t>center</w:t>
+      </w:r>
+      <w:proofErr w:type="spellEnd"/>
+      <w:r>
+        <w:rPr>
+          <w:rFonts w:cs="Calibri"/>
+        </w:rPr>
+        <w:t xml:space="preserve">) of the base, the radius and the height of the cylinder, we calculate 256 points of the base circle (z-coordinate = 0) and compute the points for the ceiling circle by offsetting the z-coordinate of the base circle by the specified height. We then project all of the obtained points (base and ceiling) using </w:t>
+      </w:r>
+      <w:proofErr w:type="spellStart"/>
+      <w:r>
+        <w:rPr>
           <w:rFonts w:cs="Calibri"/>
         </w:rPr>
         <w:t>OpenCV’s</w:t>
@@ -1947,7 +2126,7 @@
         <w:rPr>
           <w:rFonts w:cs="Calibri"/>
         </w:rPr>
-        <w:t xml:space="preserve">  </w:t>
+        <w:t xml:space="preserve"> </w:t>
       </w:r>
       <w:proofErr w:type="spellStart"/>
       <w:r>
@@ -1957,236 +2136,156 @@
         <w:t>projectPoints</w:t>
       </w:r>
       <w:proofErr w:type="spellEnd"/>
+      <w:r>
+        <w:rPr>
+          <w:rFonts w:cs="Calibri"/>
+        </w:rPr>
+        <w:t xml:space="preserve"> and draw the base and ceiling circle via </w:t>
+      </w:r>
+      <w:proofErr w:type="spellStart"/>
+      <w:r>
+        <w:rPr>
+          <w:rFonts w:ascii="Courier New" w:hAnsi="Courier New" w:cs="Courier New"/>
+        </w:rPr>
+        <w:t>drawContours</w:t>
+      </w:r>
+      <w:proofErr w:type="spellEnd"/>
+      <w:r>
+        <w:rPr>
+          <w:rFonts w:cs="Calibri"/>
+        </w:rPr>
+        <w:t>.</w:t>
+      </w:r>
+    </w:p>
+    <w:p>
+      <w:r>
+        <w:t xml:space="preserve">A final function </w:t>
+      </w:r>
+      <w:proofErr w:type="spellStart"/>
+      <w:r>
+        <w:rPr>
+          <w:rFonts w:ascii="Courier New" w:hAnsi="Courier New" w:cs="Courier New"/>
+        </w:rPr>
+        <w:t>calibrateLive</w:t>
+      </w:r>
+      <w:proofErr w:type="spellEnd"/>
+      <w:r>
+        <w:rPr>
+          <w:rFonts w:ascii="Courier New" w:hAnsi="Courier New" w:cs="Courier New"/>
+        </w:rPr>
+        <w:t xml:space="preserve"> </w:t>
+      </w:r>
+      <w:r>
+        <w:t xml:space="preserve">is provided that lets the user calibrate the camera while continuously taking pictures from one of the PC’s webcams for a specified </w:t>
+      </w:r>
+      <w:proofErr w:type="gramStart"/>
+      <w:r>
+        <w:t>period of time</w:t>
+      </w:r>
       <w:proofErr w:type="gramEnd"/>
       <w:r>
-        <w:rPr>
-          <w:rFonts w:cs="Calibri"/>
-        </w:rPr>
-        <w:t xml:space="preserve"> which, by inputting a list of 3D points, projects them onto an image of our choice. We choose to do it with the 3D coordinates of the checkerboard corners for the whole calibration image set, </w:t>
+        <w:t>.</w:t>
+      </w:r>
+    </w:p>
+    <w:p>
+      <w:pPr>
+        <w:pStyle w:val="Titolo1"/>
+      </w:pPr>
+      <w:r>
+        <w:t>Results</w:t>
+      </w:r>
+    </w:p>
+    <w:p>
+      <w:r>
+        <w:t>We performed the analysis using two different subsets of images, a first set obtained using the camera embedded in our laptops, and the second usi</w:t>
+      </w:r>
+      <w:r>
+        <w:t>ng a reflex camera (Nikon D7000</w:t>
+      </w:r>
+      <w:r>
+        <w:t>) and a fisheye lens (Samyang 8mm), in this way it was possible to investigate better the effects of radial distortion.</w:t>
+      </w:r>
+    </w:p>
+    <w:p/>
+    <w:p>
+      <w:r>
+        <w:lastRenderedPageBreak/>
+        <w:t>The complete r</w:t>
+      </w:r>
+      <w:r>
+        <w:t xml:space="preserve">esults </w:t>
       </w:r>
       <w:proofErr w:type="gramStart"/>
       <w:r>
-        <w:rPr>
-          <w:rFonts w:cs="Calibri"/>
-        </w:rPr>
-        <w:t>then</w:t>
+        <w:t>are showed</w:t>
       </w:r>
       <w:proofErr w:type="gramEnd"/>
       <w:r>
-        <w:rPr>
-          <w:rFonts w:cs="Calibri"/>
-        </w:rPr>
-        <w:t xml:space="preserve"> we compute the </w:t>
+        <w:t xml:space="preserve"> in the </w:t>
       </w:r>
       <w:proofErr w:type="spellStart"/>
       <w:r>
-        <w:rPr>
-          <w:rFonts w:cs="Calibri"/>
-        </w:rPr>
-        <w:t>reprojection</w:t>
+        <w:t>IPython</w:t>
       </w:r>
       <w:proofErr w:type="spellEnd"/>
       <w:r>
-        <w:rPr>
-          <w:rFonts w:cs="Calibri"/>
-        </w:rPr>
-        <w:t xml:space="preserve"> error as aforementioned. To visualize the result of the calibration we plot the </w:t>
+        <w:t xml:space="preserve"> not</w:t>
+      </w:r>
+      <w:r>
+        <w:t xml:space="preserve">ebook </w:t>
       </w:r>
       <w:proofErr w:type="spellStart"/>
       <w:r>
         <w:rPr>
-          <w:rFonts w:cs="Calibri"/>
-        </w:rPr>
-        <w:t>reprojected</w:t>
+          <w:rFonts w:ascii="Courier New" w:hAnsi="Courier New" w:cs="Courier New"/>
+        </w:rPr>
+        <w:t>FinalCalibration.ipynb</w:t>
       </w:r>
       <w:proofErr w:type="spellEnd"/>
       <w:r>
-        <w:rPr>
-          <w:rFonts w:cs="Calibri"/>
-        </w:rPr>
-        <w:t xml:space="preserve"> points corresponding to the checkerboard’s corners within one of the calibration images; we then provide the percentage variation before and after considering radial distortion.</w:t>
-      </w:r>
-    </w:p>
-    <w:p>
-      <w:r>
-        <w:rPr>
-          <w:rFonts w:cs="Calibri"/>
-        </w:rPr>
-        <w:t xml:space="preserve">Eventually, we provide the code for plotting three solids (cube, pyramid, </w:t>
+        <w:t xml:space="preserve">; </w:t>
+      </w:r>
+      <w:r>
+        <w:t>h</w:t>
+      </w:r>
+      <w:r>
+        <w:t>ere</w:t>
+      </w:r>
+      <w:r>
+        <w:t xml:space="preserve"> we present a summary of the most important results</w:t>
+      </w:r>
+      <w:r>
+        <w:t xml:space="preserve"> </w:t>
+      </w:r>
+      <w:proofErr w:type="spellStart"/>
+      <w:r>
+        <w:t>achivied</w:t>
+      </w:r>
+      <w:proofErr w:type="spellEnd"/>
+      <w:r>
+        <w:t>.</w:t>
+      </w:r>
+    </w:p>
+    <w:p>
+      <w:pPr>
+        <w:pStyle w:val="Titolo2"/>
+        <w:spacing w:after="284"/>
+      </w:pPr>
+      <w:r>
+        <w:t xml:space="preserve">Step </w:t>
       </w:r>
       <w:proofErr w:type="gramStart"/>
       <w:r>
-        <w:rPr>
-          <w:rFonts w:cs="Calibri"/>
-        </w:rPr>
-        <w:t>cylinder</w:t>
+        <w:t>1</w:t>
       </w:r>
       <w:proofErr w:type="gramEnd"/>
       <w:r>
-        <w:rPr>
-          <w:rFonts w:cs="Calibri"/>
-        </w:rPr>
-        <w:t>) over the calibration pattern in an image of user’s choice using the coefficients obtained via camera calibration. Focusing on the cylinder, given the origin (</w:t>
-      </w:r>
-      <w:proofErr w:type="spellStart"/>
-      <w:r>
-        <w:rPr>
-          <w:rFonts w:cs="Calibri"/>
-        </w:rPr>
-        <w:t>center</w:t>
-      </w:r>
-      <w:proofErr w:type="spellEnd"/>
-      <w:r>
-        <w:rPr>
-          <w:rFonts w:cs="Calibri"/>
-        </w:rPr>
-        <w:t xml:space="preserve">) of the base, the radius and the height of the cylinder, we calculate 256 points of the base circle (z-coordinate = 0) and compute the points for the ceiling circle by offsetting the z-coordinate of the base circle by the specified height. We then project all of the obtained points (base and ceiling) using </w:t>
-      </w:r>
-      <w:proofErr w:type="spellStart"/>
-      <w:r>
-        <w:rPr>
-          <w:rFonts w:cs="Calibri"/>
-        </w:rPr>
-        <w:t>OpenCV’s</w:t>
-      </w:r>
-      <w:proofErr w:type="spellEnd"/>
-      <w:r>
-        <w:rPr>
-          <w:rFonts w:cs="Calibri"/>
-        </w:rPr>
-        <w:t xml:space="preserve"> </w:t>
-      </w:r>
-      <w:proofErr w:type="spellStart"/>
-      <w:r>
-        <w:rPr>
-          <w:rFonts w:ascii="Courier New" w:hAnsi="Courier New" w:cs="Courier New"/>
-        </w:rPr>
-        <w:t>projectPoints</w:t>
-      </w:r>
-      <w:proofErr w:type="spellEnd"/>
-      <w:r>
-        <w:rPr>
-          <w:rFonts w:cs="Calibri"/>
-        </w:rPr>
-        <w:t xml:space="preserve"> and draw the base and ceiling circle via </w:t>
-      </w:r>
-      <w:proofErr w:type="spellStart"/>
-      <w:r>
-        <w:rPr>
-          <w:rFonts w:ascii="Courier New" w:hAnsi="Courier New" w:cs="Courier New"/>
-        </w:rPr>
-        <w:t>drawContours</w:t>
-      </w:r>
-      <w:proofErr w:type="spellEnd"/>
-      <w:r>
-        <w:rPr>
-          <w:rFonts w:cs="Calibri"/>
-        </w:rPr>
-        <w:t>.</w:t>
-      </w:r>
-    </w:p>
-    <w:p>
-      <w:r>
-        <w:t xml:space="preserve">A final function </w:t>
-      </w:r>
-      <w:proofErr w:type="spellStart"/>
-      <w:r>
-        <w:rPr>
-          <w:rFonts w:ascii="Courier New" w:hAnsi="Courier New" w:cs="Courier New"/>
-        </w:rPr>
-        <w:t>calibrateLive</w:t>
-      </w:r>
-      <w:proofErr w:type="spellEnd"/>
-      <w:r>
-        <w:rPr>
-          <w:rFonts w:ascii="Courier New" w:hAnsi="Courier New" w:cs="Courier New"/>
-        </w:rPr>
-        <w:t xml:space="preserve"> </w:t>
-      </w:r>
-      <w:r>
-        <w:t xml:space="preserve">is provided that lets the user calibrate the camera while continuously taking pictures from one of the PC’s webcams for a specified </w:t>
-      </w:r>
-      <w:proofErr w:type="gramStart"/>
-      <w:r>
-        <w:t>period of time</w:t>
-      </w:r>
-      <w:proofErr w:type="gramEnd"/>
-      <w:r>
-        <w:t>.</w:t>
-      </w:r>
-    </w:p>
-    <w:p>
-      <w:pPr>
-        <w:pStyle w:val="Titolo1"/>
-      </w:pPr>
-      <w:r>
-        <w:t>Results</w:t>
-      </w:r>
-    </w:p>
-    <w:p>
-      <w:r>
-        <w:t>We performed the analysis using two different subsets of images, a first set obtained using the camera embedded in our laptops, and the second using a reflex camera (Nikon D7000 ) and a fisheye lens (Samyang 8mm), in this way it was possible to investigate better the effects of radial distortion.</w:t>
-      </w:r>
-    </w:p>
-    <w:p/>
-    <w:p>
-      <w:r>
-        <w:lastRenderedPageBreak/>
-        <w:t xml:space="preserve">The complete results are showed in the Python </w:t>
-      </w:r>
-      <w:proofErr w:type="spellStart"/>
-      <w:r>
-        <w:t>jupyter</w:t>
-      </w:r>
-      <w:proofErr w:type="spellEnd"/>
-      <w:r>
-        <w:t xml:space="preserve"> notebook “</w:t>
-      </w:r>
-      <w:proofErr w:type="spellStart"/>
-      <w:r>
-        <w:t>FinalCalibration.ipyn</w:t>
-      </w:r>
-      <w:proofErr w:type="spellEnd"/>
-      <w:r>
-        <w:t>”</w:t>
-      </w:r>
-      <w:proofErr w:type="gramStart"/>
-      <w:r>
-        <w:t>,</w:t>
-      </w:r>
-      <w:proofErr w:type="gramEnd"/>
-      <w:r>
-        <w:t xml:space="preserve"> here we will present a summary of the most important </w:t>
-      </w:r>
-      <w:proofErr w:type="spellStart"/>
-      <w:r>
-        <w:t>achivied</w:t>
-      </w:r>
-      <w:proofErr w:type="spellEnd"/>
-      <w:r>
-        <w:t xml:space="preserve"> results.</w:t>
-      </w:r>
-    </w:p>
-    <w:p>
-      <w:pPr>
-        <w:pStyle w:val="Titolo2"/>
-      </w:pPr>
-      <w:r>
-        <w:t xml:space="preserve">Step </w:t>
-      </w:r>
-      <w:proofErr w:type="gramStart"/>
-      <w:r>
-        <w:t>1</w:t>
-      </w:r>
-      <w:proofErr w:type="gramEnd"/>
-      <w:r>
         <w:t xml:space="preserve"> -</w:t>
       </w:r>
       <w:r>
         <w:t xml:space="preserve"> Calibrate using Zhang procedure:</w:t>
       </w:r>
     </w:p>
-    <w:p/>
     <w:p>
       <w:r>
         <w:t>The results for the webcam (</w:t>
@@ -2795,16 +2894,13 @@
     <w:p/>
     <w:p/>
     <w:p/>
-    <w:p/>
-    <w:p/>
-    <w:p/>
-    <w:p/>
     <w:p>
       <w:pPr>
         <w:pStyle w:val="Titolo2"/>
         <w:spacing w:before="0" w:after="283"/>
       </w:pPr>
       <w:r>
+        <w:lastRenderedPageBreak/>
         <w:t>Step 3</w:t>
       </w:r>
       <w:r>
@@ -2827,6 +2923,9 @@
       </w:r>
     </w:p>
     <w:p>
+      <w:pPr>
+        <w:ind w:left="360"/>
+      </w:pPr>
       <m:oMathPara>
         <m:oMath>
           <m:sSub>
@@ -3383,14 +3482,7 @@
                 <m:mr>
                   <m:e/>
                   <m:e/>
-                  <m:e>
-                    <m:r>
-                      <w:rPr>
-                        <w:rFonts w:ascii="Cambria Math" w:hAnsi="Cambria Math"/>
-                      </w:rPr>
-                      <m:t>1</m:t>
-                    </m:r>
-                  </m:e>
+                  <m:e/>
                 </m:mr>
               </m:m>
             </m:e>
@@ -3727,6 +3819,8 @@
                             <w:pPr>
                               <w:jc w:val="center"/>
                               <w:rPr>
+                                <w:sz w:val="19"/>
+                                <w:szCs w:val="19"/>
                                 <w14:textOutline w14:w="9525" w14:cap="rnd" w14:cmpd="sng" w14:algn="ctr">
                                   <w14:solidFill>
                                     <w14:srgbClr w14:val="000000"/>
@@ -3738,6 +3832,8 @@
                             </w:pPr>
                             <w:r>
                               <w:rPr>
+                                <w:sz w:val="19"/>
+                                <w:szCs w:val="19"/>
                                 <w14:textOutline w14:w="9525" w14:cap="rnd" w14:cmpd="sng" w14:algn="ctr">
                                   <w14:solidFill>
                                     <w14:srgbClr w14:val="000000"/>
@@ -3746,7 +3842,21 @@
                                   <w14:bevel/>
                                 </w14:textOutline>
                               </w:rPr>
-                              <w:t>With radial distortion</w:t>
+                              <w:t xml:space="preserve">With radial </w:t>
+                            </w:r>
+                            <w:r>
+                              <w:rPr>
+                                <w:sz w:val="19"/>
+                                <w:szCs w:val="19"/>
+                                <w14:textOutline w14:w="9525" w14:cap="rnd" w14:cmpd="sng" w14:algn="ctr">
+                                  <w14:solidFill>
+                                    <w14:srgbClr w14:val="000000"/>
+                                  </w14:solidFill>
+                                  <w14:prstDash w14:val="solid"/>
+                                  <w14:bevel/>
+                                </w14:textOutline>
+                              </w:rPr>
+                              <w:t>distortion</w:t>
                             </w:r>
                           </w:p>
                         </w:txbxContent>
@@ -3778,6 +3888,8 @@
                       <w:pPr>
                         <w:jc w:val="center"/>
                         <w:rPr>
+                          <w:sz w:val="19"/>
+                          <w:szCs w:val="19"/>
                           <w14:textOutline w14:w="9525" w14:cap="rnd" w14:cmpd="sng" w14:algn="ctr">
                             <w14:solidFill>
                               <w14:srgbClr w14:val="000000"/>
@@ -3789,6 +3901,8 @@
                       </w:pPr>
                       <w:r>
                         <w:rPr>
+                          <w:sz w:val="19"/>
+                          <w:szCs w:val="19"/>
                           <w14:textOutline w14:w="9525" w14:cap="rnd" w14:cmpd="sng" w14:algn="ctr">
                             <w14:solidFill>
                               <w14:srgbClr w14:val="000000"/>
@@ -3797,7 +3911,21 @@
                             <w14:bevel/>
                           </w14:textOutline>
                         </w:rPr>
-                        <w:t>With radial distortion</w:t>
+                        <w:t xml:space="preserve">With radial </w:t>
+                      </w:r>
+                      <w:r>
+                        <w:rPr>
+                          <w:sz w:val="19"/>
+                          <w:szCs w:val="19"/>
+                          <w14:textOutline w14:w="9525" w14:cap="rnd" w14:cmpd="sng" w14:algn="ctr">
+                            <w14:solidFill>
+                              <w14:srgbClr w14:val="000000"/>
+                            </w14:solidFill>
+                            <w14:prstDash w14:val="solid"/>
+                            <w14:bevel/>
+                          </w14:textOutline>
+                        </w:rPr>
+                        <w:t>distortion</w:t>
                       </w:r>
                     </w:p>
                   </w:txbxContent>
@@ -4043,6 +4171,7 @@
       <w:pPr>
         <w:suppressAutoHyphens w:val="0"/>
         <w:spacing w:after="160"/>
+        <w:jc w:val="both"/>
         <w:rPr>
           <w:rFonts w:ascii="Calibri Light" w:eastAsia="Times New Roman" w:hAnsi="Calibri Light" w:cs="Calibri Light"/>
           <w:color w:val="2E74B5"/>
@@ -4344,12 +4473,7 @@
         <w:spacing w:after="283"/>
       </w:pPr>
       <w:r>
-        <w:t>For other examples, check the notebook</w:t>
-      </w:r>
-      <w:bookmarkStart w:id="0" w:name="_GoBack"/>
-      <w:bookmarkEnd w:id="0"/>
-      <w:r>
-        <w:t>.</w:t>
+        <w:t>For other examples, check the notebook.</w:t>
       </w:r>
     </w:p>
     <w:p>
@@ -5154,6 +5278,8 @@
       <w:r>
         <w:t>method.</w:t>
       </w:r>
+      <w:bookmarkStart w:id="0" w:name="_GoBack"/>
+      <w:bookmarkEnd w:id="0"/>
     </w:p>
     <w:p>
       <w:pPr>
@@ -5164,11 +5290,80 @@
         <w:t>References</w:t>
       </w:r>
     </w:p>
-    <w:p/>
-    <w:p>
-      <w:pPr>
-        <w:spacing w:after="283"/>
-      </w:pPr>
+    <w:p>
+      <w:pPr>
+        <w:pStyle w:val="Paragrafoelenco"/>
+        <w:numPr>
+          <w:ilvl w:val="0"/>
+          <w:numId w:val="4"/>
+        </w:numPr>
+      </w:pPr>
+      <w:proofErr w:type="spellStart"/>
+      <w:r>
+        <w:t>OpenCV’s</w:t>
+      </w:r>
+      <w:proofErr w:type="spellEnd"/>
+      <w:r>
+        <w:t xml:space="preserve"> 3.4.1 C++ and Python documentation for Camera Calibration and 3d Reconstruction: </w:t>
+      </w:r>
+      <w:hyperlink r:id="rId11" w:history="1">
+        <w:r>
+          <w:rPr>
+            <w:rStyle w:val="Collegamentoipertestuale"/>
+          </w:rPr>
+          <w:t>https://docs.opencv.org/3.4.1/d9/d0c/group__calib3d.html</w:t>
+        </w:r>
+      </w:hyperlink>
+    </w:p>
+    <w:p>
+      <w:pPr>
+        <w:pStyle w:val="Paragrafoelenco"/>
+        <w:numPr>
+          <w:ilvl w:val="0"/>
+          <w:numId w:val="4"/>
+        </w:numPr>
+      </w:pPr>
+      <w:proofErr w:type="spellStart"/>
+      <w:r>
+        <w:t>OpenCV’s</w:t>
+      </w:r>
+      <w:proofErr w:type="spellEnd"/>
+      <w:r>
+        <w:t xml:space="preserve"> 3.4.1 C++ and Python drawing functions: </w:t>
+      </w:r>
+      <w:hyperlink r:id="rId12" w:history="1">
+        <w:r>
+          <w:rPr>
+            <w:rStyle w:val="Collegamentoipertestuale"/>
+          </w:rPr>
+          <w:t>https://docs.opencv.org/3.4.1/d6/d6e/group__imgproc__draw.html</w:t>
+        </w:r>
+      </w:hyperlink>
+    </w:p>
+    <w:p>
+      <w:pPr>
+        <w:pStyle w:val="Paragrafoelenco"/>
+        <w:numPr>
+          <w:ilvl w:val="0"/>
+          <w:numId w:val="4"/>
+        </w:numPr>
+      </w:pPr>
+      <w:proofErr w:type="spellStart"/>
+      <w:r>
+        <w:t>OpenCV’s</w:t>
+      </w:r>
+      <w:proofErr w:type="spellEnd"/>
+      <w:r>
+        <w:t xml:space="preserve"> Python tutorial for camera calibration and pose estimation: </w:t>
+      </w:r>
+      <w:hyperlink r:id="rId13" w:history="1">
+        <w:r>
+          <w:rPr>
+            <w:rStyle w:val="Collegamentoipertestuale"/>
+          </w:rPr>
+          <w:t>https://opencv-python-tutroals.readthedocs.io/en/latest/py_tutorials/py_calib3d/py_pose/py_pose.html</w:t>
+        </w:r>
+      </w:hyperlink>
     </w:p>
     <w:p>
       <w:pPr>
@@ -5192,8 +5387,8 @@
       </w:pPr>
     </w:p>
     <w:sectPr>
-      <w:headerReference w:type="default" r:id="rId11"/>
-      <w:footerReference w:type="default" r:id="rId12"/>
+      <w:headerReference w:type="default" r:id="rId14"/>
+      <w:footerReference w:type="default" r:id="rId15"/>
       <w:pgSz w:w="11906" w:h="16838"/>
       <w:pgMar w:top="1417" w:right="1134" w:bottom="1134" w:left="1134" w:header="708" w:footer="708" w:gutter="0"/>
       <w:cols w:space="720"/>
@@ -5440,6 +5635,119 @@
     </w:lvl>
   </w:abstractNum>
   <w:abstractNum w:abstractNumId="1" w15:restartNumberingAfterBreak="0">
+    <w:nsid w:val="4848262C"/>
+    <w:multiLevelType w:val="hybridMultilevel"/>
+    <w:tmpl w:val="21144208"/>
+    <w:lvl w:ilvl="0" w:tplc="04100001">
+      <w:start w:val="1"/>
+      <w:numFmt w:val="bullet"/>
+      <w:lvlText w:val=""/>
+      <w:lvlJc w:val="left"/>
+      <w:pPr>
+        <w:ind w:left="720" w:hanging="360"/>
+      </w:pPr>
+      <w:rPr>
+        <w:rFonts w:ascii="Symbol" w:hAnsi="Symbol" w:hint="default"/>
+      </w:rPr>
+    </w:lvl>
+    <w:lvl w:ilvl="1" w:tplc="04100003" w:tentative="1">
+      <w:start w:val="1"/>
+      <w:numFmt w:val="bullet"/>
+      <w:lvlText w:val="o"/>
+      <w:lvlJc w:val="left"/>
+      <w:pPr>
+        <w:ind w:left="1440" w:hanging="360"/>
+      </w:pPr>
+      <w:rPr>
+        <w:rFonts w:ascii="Courier New" w:hAnsi="Courier New" w:cs="Courier New" w:hint="default"/>
+      </w:rPr>
+    </w:lvl>
+    <w:lvl w:ilvl="2" w:tplc="04100005" w:tentative="1">
+      <w:start w:val="1"/>
+      <w:numFmt w:val="bullet"/>
+      <w:lvlText w:val=""/>
+      <w:lvlJc w:val="left"/>
+      <w:pPr>
+        <w:ind w:left="2160" w:hanging="360"/>
+      </w:pPr>
+      <w:rPr>
+        <w:rFonts w:ascii="Wingdings" w:hAnsi="Wingdings" w:hint="default"/>
+      </w:rPr>
+    </w:lvl>
+    <w:lvl w:ilvl="3" w:tplc="04100001" w:tentative="1">
+      <w:start w:val="1"/>
+      <w:numFmt w:val="bullet"/>
+      <w:lvlText w:val=""/>
+      <w:lvlJc w:val="left"/>
+      <w:pPr>
+        <w:ind w:left="2880" w:hanging="360"/>
+      </w:pPr>
+      <w:rPr>
+        <w:rFonts w:ascii="Symbol" w:hAnsi="Symbol" w:hint="default"/>
+      </w:rPr>
+    </w:lvl>
+    <w:lvl w:ilvl="4" w:tplc="04100003" w:tentative="1">
+      <w:start w:val="1"/>
+      <w:numFmt w:val="bullet"/>
+      <w:lvlText w:val="o"/>
+      <w:lvlJc w:val="left"/>
+      <w:pPr>
+        <w:ind w:left="3600" w:hanging="360"/>
+      </w:pPr>
+      <w:rPr>
+        <w:rFonts w:ascii="Courier New" w:hAnsi="Courier New" w:cs="Courier New" w:hint="default"/>
+      </w:rPr>
+    </w:lvl>
+    <w:lvl w:ilvl="5" w:tplc="04100005" w:tentative="1">
+      <w:start w:val="1"/>
+      <w:numFmt w:val="bullet"/>
+      <w:lvlText w:val=""/>
+      <w:lvlJc w:val="left"/>
+      <w:pPr>
+        <w:ind w:left="4320" w:hanging="360"/>
+      </w:pPr>
+      <w:rPr>
+        <w:rFonts w:ascii="Wingdings" w:hAnsi="Wingdings" w:hint="default"/>
+      </w:rPr>
+    </w:lvl>
+    <w:lvl w:ilvl="6" w:tplc="04100001" w:tentative="1">
+      <w:start w:val="1"/>
+      <w:numFmt w:val="bullet"/>
+      <w:lvlText w:val=""/>
+      <w:lvlJc w:val="left"/>
+      <w:pPr>
+        <w:ind w:left="5040" w:hanging="360"/>
+      </w:pPr>
+      <w:rPr>
+        <w:rFonts w:ascii="Symbol" w:hAnsi="Symbol" w:hint="default"/>
+      </w:rPr>
+    </w:lvl>
+    <w:lvl w:ilvl="7" w:tplc="04100003" w:tentative="1">
+      <w:start w:val="1"/>
+      <w:numFmt w:val="bullet"/>
+      <w:lvlText w:val="o"/>
+      <w:lvlJc w:val="left"/>
+      <w:pPr>
+        <w:ind w:left="5760" w:hanging="360"/>
+      </w:pPr>
+      <w:rPr>
+        <w:rFonts w:ascii="Courier New" w:hAnsi="Courier New" w:cs="Courier New" w:hint="default"/>
+      </w:rPr>
+    </w:lvl>
+    <w:lvl w:ilvl="8" w:tplc="04100005" w:tentative="1">
+      <w:start w:val="1"/>
+      <w:numFmt w:val="bullet"/>
+      <w:lvlText w:val=""/>
+      <w:lvlJc w:val="left"/>
+      <w:pPr>
+        <w:ind w:left="6480" w:hanging="360"/>
+      </w:pPr>
+      <w:rPr>
+        <w:rFonts w:ascii="Wingdings" w:hAnsi="Wingdings" w:hint="default"/>
+      </w:rPr>
+    </w:lvl>
+  </w:abstractNum>
+  <w:abstractNum w:abstractNumId="2" w15:restartNumberingAfterBreak="0">
     <w:nsid w:val="4DD65E6C"/>
     <w:multiLevelType w:val="multilevel"/>
     <w:tmpl w:val="34342662"/>
@@ -5527,7 +5835,7 @@
       </w:pPr>
     </w:lvl>
   </w:abstractNum>
-  <w:abstractNum w:abstractNumId="2" w15:restartNumberingAfterBreak="0">
+  <w:abstractNum w:abstractNumId="3" w15:restartNumberingAfterBreak="0">
     <w:nsid w:val="5F870420"/>
     <w:multiLevelType w:val="multilevel"/>
     <w:tmpl w:val="C596892E"/>
@@ -5614,13 +5922,16 @@
     </w:lvl>
   </w:abstractNum>
   <w:num w:numId="1">
-    <w:abstractNumId w:val="2"/>
+    <w:abstractNumId w:val="3"/>
   </w:num>
   <w:num w:numId="2">
-    <w:abstractNumId w:val="1"/>
+    <w:abstractNumId w:val="2"/>
   </w:num>
   <w:num w:numId="3">
     <w:abstractNumId w:val="0"/>
+  </w:num>
+  <w:num w:numId="4">
+    <w:abstractNumId w:val="1"/>
   </w:num>
 </w:numbering>
 </file>
@@ -6336,6 +6647,17 @@
       <w:szCs w:val="18"/>
     </w:rPr>
   </w:style>
+  <w:style w:type="character" w:styleId="Collegamentoipertestuale">
+    <w:name w:val="Hyperlink"/>
+    <w:basedOn w:val="Carpredefinitoparagrafo"/>
+    <w:uiPriority w:val="99"/>
+    <w:unhideWhenUsed/>
+    <w:rsid w:val="00196E55"/>
+    <w:rPr>
+      <w:color w:val="0563C1" w:themeColor="hyperlink"/>
+      <w:u w:val="single"/>
+    </w:rPr>
+  </w:style>
 </w:styles>
 </file>
 

</xml_diff>